<commit_message>
add fonction mod & report nearly done
</commit_message>
<xml_diff>
--- a/Labo1_Rapport.docx
+++ b/Labo1_Rapport.docx
@@ -38,10 +38,108 @@
     </w:p>
     <w:p>
       <w:pPr>
+        <w:pStyle w:val="Titre2"/>
+      </w:pPr>
+      <w:r>
+        <w:t>Class Matrix</w:t>
+      </w:r>
+    </w:p>
+    <w:p/>
+    <w:p>
+      <w:pPr>
+        <w:pStyle w:val="Titre2"/>
+      </w:pPr>
+      <w:r>
+        <w:t xml:space="preserve">Class </w:t>
+      </w:r>
+      <w:proofErr w:type="spellStart"/>
+      <w:r>
+        <w:t>Operation</w:t>
+      </w:r>
+      <w:proofErr w:type="spellEnd"/>
+    </w:p>
+    <w:p>
+      <w:r>
+        <w:t xml:space="preserve">Pour éviter d’avoir beaucoup de méthodes et fonctions dans notre classe </w:t>
+      </w:r>
+      <w:r>
+        <w:rPr>
+          <w:b/>
+          <w:bCs/>
+        </w:rPr>
+        <w:t>Matrix</w:t>
+      </w:r>
+      <w:r>
+        <w:t xml:space="preserve">, nous avons créer une classe </w:t>
+      </w:r>
+      <w:proofErr w:type="spellStart"/>
+      <w:r>
+        <w:rPr>
+          <w:b/>
+          <w:bCs/>
+        </w:rPr>
+        <w:t>Operation</w:t>
+      </w:r>
+      <w:proofErr w:type="spellEnd"/>
+      <w:r>
+        <w:t xml:space="preserve"> qui exécute le calcul d’un opérande avec un autre. Chaque sous-classe de cette dernière correspond à une nouvelle opération arithmétique (addition, soustraction, multiplication, etc…).</w:t>
+      </w:r>
+    </w:p>
+    <w:p>
+      <w:pPr>
+        <w:pStyle w:val="Titre2"/>
+      </w:pPr>
+      <w:r>
+        <w:t xml:space="preserve">Class </w:t>
+      </w:r>
+      <w:proofErr w:type="spellStart"/>
+      <w:r>
+        <w:t>Random</w:t>
+      </w:r>
+      <w:proofErr w:type="spellEnd"/>
+    </w:p>
+    <w:p>
+      <w:r>
+        <w:t xml:space="preserve">Comme conseillé dans la documentation, nous avons créer une classe </w:t>
+      </w:r>
+      <w:proofErr w:type="spellStart"/>
+      <w:r>
+        <w:rPr>
+          <w:b/>
+          <w:bCs/>
+        </w:rPr>
+        <w:t>Random</w:t>
+      </w:r>
+      <w:proofErr w:type="spellEnd"/>
+      <w:r>
+        <w:t xml:space="preserve"> pour générer nous même les nombres aléatoires qui seront dans la matrice. Nous avons fait de la classe un singleton afin de n’avoir qu’un seul </w:t>
+      </w:r>
+      <w:proofErr w:type="spellStart"/>
+      <w:r>
+        <w:t>seed</w:t>
+      </w:r>
+      <w:proofErr w:type="spellEnd"/>
+      <w:r>
+        <w:t xml:space="preserve"> lors de l’instanciation de la classe.</w:t>
+      </w:r>
+    </w:p>
+    <w:p>
+      <w:pPr>
         <w:pStyle w:val="Titre1"/>
       </w:pPr>
       <w:r>
         <w:t>Test</w:t>
+      </w:r>
+    </w:p>
+    <w:p>
+      <w:pPr>
+        <w:pStyle w:val="Titre2"/>
+      </w:pPr>
+      <w:r>
+        <w:t>Constructeur</w:t>
+      </w:r>
+      <w:r>
+        <w:t>/Destructeur</w:t>
       </w:r>
     </w:p>
     <w:tbl>
@@ -164,222 +262,3136 @@
           <w:p>
             <w:pPr>
               <w:jc w:val="center"/>
-            </w:pPr>
-            <w:r>
-              <w:t>Ok</w:t>
-            </w:r>
-          </w:p>
-        </w:tc>
-        <w:tc>
-          <w:tcPr>
-            <w:tcW w:w="2121" w:type="dxa"/>
-            <w:vAlign w:val="center"/>
-          </w:tcPr>
-          <w:p>
-            <w:pPr>
-              <w:jc w:val="center"/>
-            </w:pPr>
-            <w:r>
-              <w:t>Ok</w:t>
-            </w:r>
-          </w:p>
-        </w:tc>
-      </w:tr>
-      <w:tr>
-        <w:trPr>
-          <w:jc w:val="center"/>
-        </w:trPr>
-        <w:tc>
-          <w:tcPr>
-            <w:tcW w:w="4815" w:type="dxa"/>
-          </w:tcPr>
-          <w:p/>
-        </w:tc>
-        <w:tc>
-          <w:tcPr>
-            <w:tcW w:w="2126" w:type="dxa"/>
-            <w:vAlign w:val="center"/>
-          </w:tcPr>
-          <w:p>
-            <w:pPr>
-              <w:jc w:val="center"/>
-            </w:pPr>
-          </w:p>
-        </w:tc>
-        <w:tc>
-          <w:tcPr>
-            <w:tcW w:w="2121" w:type="dxa"/>
-            <w:vAlign w:val="center"/>
-          </w:tcPr>
-          <w:p>
-            <w:pPr>
-              <w:jc w:val="center"/>
-            </w:pPr>
-          </w:p>
-        </w:tc>
-      </w:tr>
-      <w:tr>
-        <w:trPr>
-          <w:jc w:val="center"/>
-        </w:trPr>
-        <w:tc>
-          <w:tcPr>
-            <w:tcW w:w="4815" w:type="dxa"/>
-          </w:tcPr>
-          <w:p/>
-        </w:tc>
-        <w:tc>
-          <w:tcPr>
-            <w:tcW w:w="2126" w:type="dxa"/>
-            <w:vAlign w:val="center"/>
-          </w:tcPr>
-          <w:p>
-            <w:pPr>
-              <w:jc w:val="center"/>
-            </w:pPr>
-          </w:p>
-        </w:tc>
-        <w:tc>
-          <w:tcPr>
-            <w:tcW w:w="2121" w:type="dxa"/>
-            <w:vAlign w:val="center"/>
-          </w:tcPr>
-          <w:p>
-            <w:pPr>
-              <w:jc w:val="center"/>
-            </w:pPr>
-          </w:p>
-        </w:tc>
-      </w:tr>
-      <w:tr>
-        <w:trPr>
-          <w:jc w:val="center"/>
-        </w:trPr>
-        <w:tc>
-          <w:tcPr>
-            <w:tcW w:w="4815" w:type="dxa"/>
-          </w:tcPr>
-          <w:p/>
-        </w:tc>
-        <w:tc>
-          <w:tcPr>
-            <w:tcW w:w="2126" w:type="dxa"/>
-            <w:vAlign w:val="center"/>
-          </w:tcPr>
-          <w:p>
-            <w:pPr>
-              <w:jc w:val="center"/>
-            </w:pPr>
-          </w:p>
-        </w:tc>
-        <w:tc>
-          <w:tcPr>
-            <w:tcW w:w="2121" w:type="dxa"/>
-            <w:vAlign w:val="center"/>
-          </w:tcPr>
-          <w:p>
-            <w:pPr>
-              <w:jc w:val="center"/>
-            </w:pPr>
-          </w:p>
-        </w:tc>
-      </w:tr>
-      <w:tr>
-        <w:trPr>
-          <w:jc w:val="center"/>
-        </w:trPr>
-        <w:tc>
-          <w:tcPr>
-            <w:tcW w:w="4815" w:type="dxa"/>
-          </w:tcPr>
-          <w:p/>
-        </w:tc>
-        <w:tc>
-          <w:tcPr>
-            <w:tcW w:w="2126" w:type="dxa"/>
-            <w:vAlign w:val="center"/>
-          </w:tcPr>
-          <w:p>
-            <w:pPr>
-              <w:jc w:val="center"/>
-            </w:pPr>
-          </w:p>
-        </w:tc>
-        <w:tc>
-          <w:tcPr>
-            <w:tcW w:w="2121" w:type="dxa"/>
-            <w:vAlign w:val="center"/>
-          </w:tcPr>
-          <w:p>
-            <w:pPr>
-              <w:jc w:val="center"/>
-            </w:pPr>
-          </w:p>
-        </w:tc>
-      </w:tr>
-      <w:tr>
-        <w:trPr>
-          <w:jc w:val="center"/>
-        </w:trPr>
-        <w:tc>
-          <w:tcPr>
-            <w:tcW w:w="4815" w:type="dxa"/>
-          </w:tcPr>
-          <w:p/>
-        </w:tc>
-        <w:tc>
-          <w:tcPr>
-            <w:tcW w:w="2126" w:type="dxa"/>
-            <w:vAlign w:val="center"/>
-          </w:tcPr>
-          <w:p>
-            <w:pPr>
-              <w:jc w:val="center"/>
-            </w:pPr>
-          </w:p>
-        </w:tc>
-        <w:tc>
-          <w:tcPr>
-            <w:tcW w:w="2121" w:type="dxa"/>
-            <w:vAlign w:val="center"/>
-          </w:tcPr>
-          <w:p>
-            <w:pPr>
-              <w:jc w:val="center"/>
-            </w:pPr>
-          </w:p>
-        </w:tc>
-      </w:tr>
-      <w:tr>
-        <w:trPr>
-          <w:jc w:val="center"/>
-        </w:trPr>
-        <w:tc>
-          <w:tcPr>
-            <w:tcW w:w="4815" w:type="dxa"/>
-          </w:tcPr>
-          <w:p/>
-        </w:tc>
-        <w:tc>
-          <w:tcPr>
-            <w:tcW w:w="2126" w:type="dxa"/>
-            <w:vAlign w:val="center"/>
-          </w:tcPr>
-          <w:p>
-            <w:pPr>
-              <w:jc w:val="center"/>
-            </w:pPr>
-          </w:p>
-        </w:tc>
-        <w:tc>
-          <w:tcPr>
-            <w:tcW w:w="2121" w:type="dxa"/>
-            <w:vAlign w:val="center"/>
-          </w:tcPr>
-          <w:p>
-            <w:pPr>
-              <w:jc w:val="center"/>
-            </w:pPr>
+              <w:rPr>
+                <w:color w:val="70AD47" w:themeColor="accent6"/>
+              </w:rPr>
+            </w:pPr>
+            <w:r>
+              <w:rPr>
+                <w:color w:val="70AD47" w:themeColor="accent6"/>
+              </w:rPr>
+              <w:t>Ok</w:t>
+            </w:r>
+          </w:p>
+        </w:tc>
+        <w:tc>
+          <w:tcPr>
+            <w:tcW w:w="2121" w:type="dxa"/>
+            <w:vAlign w:val="center"/>
+          </w:tcPr>
+          <w:p>
+            <w:pPr>
+              <w:jc w:val="center"/>
+              <w:rPr>
+                <w:color w:val="70AD47" w:themeColor="accent6"/>
+              </w:rPr>
+            </w:pPr>
+            <w:r>
+              <w:rPr>
+                <w:color w:val="70AD47" w:themeColor="accent6"/>
+              </w:rPr>
+              <w:t>Ok</w:t>
+            </w:r>
+          </w:p>
+        </w:tc>
+      </w:tr>
+      <w:tr>
+        <w:trPr>
+          <w:jc w:val="center"/>
+        </w:trPr>
+        <w:tc>
+          <w:tcPr>
+            <w:tcW w:w="4815" w:type="dxa"/>
+          </w:tcPr>
+          <w:p>
+            <w:r>
+              <w:t xml:space="preserve">Génération de matrice avec n et/ou m égal </w:t>
+            </w:r>
+            <w:r>
+              <w:t xml:space="preserve">ou inférieur </w:t>
+            </w:r>
+            <w:r>
+              <w:t>à 0</w:t>
+            </w:r>
+          </w:p>
+        </w:tc>
+        <w:tc>
+          <w:tcPr>
+            <w:tcW w:w="2126" w:type="dxa"/>
+            <w:vAlign w:val="center"/>
+          </w:tcPr>
+          <w:p>
+            <w:pPr>
+              <w:jc w:val="center"/>
+              <w:rPr>
+                <w:color w:val="FF0000"/>
+              </w:rPr>
+            </w:pPr>
+            <w:r>
+              <w:rPr>
+                <w:color w:val="FF0000"/>
+              </w:rPr>
+              <w:t>Erreur</w:t>
+            </w:r>
+          </w:p>
+        </w:tc>
+        <w:tc>
+          <w:tcPr>
+            <w:tcW w:w="2121" w:type="dxa"/>
+            <w:vAlign w:val="center"/>
+          </w:tcPr>
+          <w:p>
+            <w:pPr>
+              <w:jc w:val="center"/>
+              <w:rPr>
+                <w:color w:val="FF0000"/>
+              </w:rPr>
+            </w:pPr>
+            <w:r>
+              <w:rPr>
+                <w:color w:val="FF0000"/>
+              </w:rPr>
+              <w:t>Erreur</w:t>
+            </w:r>
+          </w:p>
+        </w:tc>
+      </w:tr>
+      <w:tr>
+        <w:trPr>
+          <w:jc w:val="center"/>
+        </w:trPr>
+        <w:tc>
+          <w:tcPr>
+            <w:tcW w:w="4815" w:type="dxa"/>
+          </w:tcPr>
+          <w:p>
+            <w:r>
+              <w:t xml:space="preserve">Génération de matrice avec </w:t>
+            </w:r>
+            <w:r>
+              <w:t>modulo égal à</w:t>
+            </w:r>
+            <w:r>
+              <w:t xml:space="preserve"> 0</w:t>
+            </w:r>
+          </w:p>
+        </w:tc>
+        <w:tc>
+          <w:tcPr>
+            <w:tcW w:w="2126" w:type="dxa"/>
+            <w:vAlign w:val="center"/>
+          </w:tcPr>
+          <w:p>
+            <w:pPr>
+              <w:jc w:val="center"/>
+              <w:rPr>
+                <w:color w:val="FF0000"/>
+              </w:rPr>
+            </w:pPr>
+            <w:r>
+              <w:rPr>
+                <w:color w:val="FF0000"/>
+              </w:rPr>
+              <w:t>Erreur</w:t>
+            </w:r>
+          </w:p>
+        </w:tc>
+        <w:tc>
+          <w:tcPr>
+            <w:tcW w:w="2121" w:type="dxa"/>
+            <w:vAlign w:val="center"/>
+          </w:tcPr>
+          <w:p>
+            <w:pPr>
+              <w:jc w:val="center"/>
+              <w:rPr>
+                <w:color w:val="FF0000"/>
+              </w:rPr>
+            </w:pPr>
+            <w:r>
+              <w:rPr>
+                <w:color w:val="FF0000"/>
+              </w:rPr>
+              <w:t>Erreur</w:t>
+            </w:r>
+          </w:p>
+        </w:tc>
+      </w:tr>
+      <w:tr>
+        <w:trPr>
+          <w:jc w:val="center"/>
+        </w:trPr>
+        <w:tc>
+          <w:tcPr>
+            <w:tcW w:w="4815" w:type="dxa"/>
+          </w:tcPr>
+          <w:p>
+            <w:r>
+              <w:t>Génération de matrice avec le constructeur par copie</w:t>
+            </w:r>
+          </w:p>
+        </w:tc>
+        <w:tc>
+          <w:tcPr>
+            <w:tcW w:w="2126" w:type="dxa"/>
+            <w:vAlign w:val="center"/>
+          </w:tcPr>
+          <w:p>
+            <w:pPr>
+              <w:jc w:val="center"/>
+              <w:rPr>
+                <w:color w:val="70AD47" w:themeColor="accent6"/>
+              </w:rPr>
+            </w:pPr>
+            <w:r>
+              <w:rPr>
+                <w:color w:val="70AD47" w:themeColor="accent6"/>
+              </w:rPr>
+              <w:t>Ok</w:t>
+            </w:r>
+          </w:p>
+        </w:tc>
+        <w:tc>
+          <w:tcPr>
+            <w:tcW w:w="2121" w:type="dxa"/>
+            <w:vAlign w:val="center"/>
+          </w:tcPr>
+          <w:p>
+            <w:pPr>
+              <w:jc w:val="center"/>
+              <w:rPr>
+                <w:color w:val="70AD47" w:themeColor="accent6"/>
+              </w:rPr>
+            </w:pPr>
+            <w:r>
+              <w:rPr>
+                <w:color w:val="70AD47" w:themeColor="accent6"/>
+              </w:rPr>
+              <w:t>Ok</w:t>
+            </w:r>
+          </w:p>
+        </w:tc>
+      </w:tr>
+      <w:tr>
+        <w:trPr>
+          <w:jc w:val="center"/>
+        </w:trPr>
+        <w:tc>
+          <w:tcPr>
+            <w:tcW w:w="4815" w:type="dxa"/>
+          </w:tcPr>
+          <w:p>
+            <w:r>
+              <w:t>Fonctionnement du destructeur</w:t>
+            </w:r>
+          </w:p>
+        </w:tc>
+        <w:tc>
+          <w:tcPr>
+            <w:tcW w:w="2126" w:type="dxa"/>
+            <w:vAlign w:val="center"/>
+          </w:tcPr>
+          <w:p>
+            <w:pPr>
+              <w:jc w:val="center"/>
+              <w:rPr>
+                <w:color w:val="70AD47" w:themeColor="accent6"/>
+              </w:rPr>
+            </w:pPr>
+            <w:r>
+              <w:rPr>
+                <w:color w:val="70AD47" w:themeColor="accent6"/>
+              </w:rPr>
+              <w:t>Ok</w:t>
+            </w:r>
+          </w:p>
+        </w:tc>
+        <w:tc>
+          <w:tcPr>
+            <w:tcW w:w="2121" w:type="dxa"/>
+            <w:vAlign w:val="center"/>
+          </w:tcPr>
+          <w:p>
+            <w:pPr>
+              <w:jc w:val="center"/>
+              <w:rPr>
+                <w:color w:val="70AD47" w:themeColor="accent6"/>
+              </w:rPr>
+            </w:pPr>
+            <w:r>
+              <w:rPr>
+                <w:color w:val="70AD47" w:themeColor="accent6"/>
+              </w:rPr>
+              <w:t>Ok</w:t>
+            </w:r>
+          </w:p>
+        </w:tc>
+      </w:tr>
+    </w:tbl>
+    <w:p/>
+    <w:p>
+      <w:pPr>
+        <w:pStyle w:val="Titre2"/>
+      </w:pPr>
+      <w:proofErr w:type="spellStart"/>
+      <w:r>
+        <w:t>Operator</w:t>
+      </w:r>
+      <w:proofErr w:type="spellEnd"/>
+      <w:r>
+        <w:t xml:space="preserve"> « = » et « &lt;&lt; »</w:t>
+      </w:r>
+    </w:p>
+    <w:tbl>
+      <w:tblPr>
+        <w:tblStyle w:val="Grilledutableau"/>
+        <w:tblW w:w="0" w:type="auto"/>
+        <w:jc w:val="center"/>
+        <w:tblLook w:val="04A0" w:firstRow="1" w:lastRow="0" w:firstColumn="1" w:lastColumn="0" w:noHBand="0" w:noVBand="1"/>
+      </w:tblPr>
+      <w:tblGrid>
+        <w:gridCol w:w="4815"/>
+        <w:gridCol w:w="2126"/>
+        <w:gridCol w:w="2121"/>
+      </w:tblGrid>
+      <w:tr>
+        <w:trPr>
+          <w:jc w:val="center"/>
+        </w:trPr>
+        <w:tc>
+          <w:tcPr>
+            <w:tcW w:w="4815" w:type="dxa"/>
+            <w:shd w:val="clear" w:color="auto" w:fill="5B9BD5" w:themeFill="accent5"/>
+            <w:vAlign w:val="center"/>
+          </w:tcPr>
+          <w:p>
+            <w:pPr>
+              <w:jc w:val="center"/>
+              <w:rPr>
+                <w:b/>
+                <w:bCs/>
+                <w:sz w:val="28"/>
+                <w:szCs w:val="28"/>
+              </w:rPr>
+            </w:pPr>
+            <w:r>
+              <w:rPr>
+                <w:b/>
+                <w:bCs/>
+                <w:sz w:val="28"/>
+                <w:szCs w:val="28"/>
+              </w:rPr>
+              <w:t>Test effectué</w:t>
+            </w:r>
+          </w:p>
+        </w:tc>
+        <w:tc>
+          <w:tcPr>
+            <w:tcW w:w="2126" w:type="dxa"/>
+            <w:shd w:val="clear" w:color="auto" w:fill="5B9BD5" w:themeFill="accent5"/>
+            <w:vAlign w:val="center"/>
+          </w:tcPr>
+          <w:p>
+            <w:pPr>
+              <w:jc w:val="center"/>
+              <w:rPr>
+                <w:b/>
+                <w:bCs/>
+                <w:sz w:val="28"/>
+                <w:szCs w:val="28"/>
+              </w:rPr>
+            </w:pPr>
+            <w:r>
+              <w:rPr>
+                <w:b/>
+                <w:bCs/>
+                <w:sz w:val="28"/>
+                <w:szCs w:val="28"/>
+              </w:rPr>
+              <w:t>Résultat attendu</w:t>
+            </w:r>
+          </w:p>
+        </w:tc>
+        <w:tc>
+          <w:tcPr>
+            <w:tcW w:w="2121" w:type="dxa"/>
+            <w:shd w:val="clear" w:color="auto" w:fill="5B9BD5" w:themeFill="accent5"/>
+            <w:vAlign w:val="center"/>
+          </w:tcPr>
+          <w:p>
+            <w:pPr>
+              <w:jc w:val="center"/>
+              <w:rPr>
+                <w:b/>
+                <w:bCs/>
+                <w:sz w:val="28"/>
+                <w:szCs w:val="28"/>
+              </w:rPr>
+            </w:pPr>
+            <w:r>
+              <w:rPr>
+                <w:b/>
+                <w:bCs/>
+                <w:sz w:val="28"/>
+                <w:szCs w:val="28"/>
+              </w:rPr>
+              <w:t>Résultat obtenu</w:t>
+            </w:r>
+          </w:p>
+        </w:tc>
+      </w:tr>
+      <w:tr>
+        <w:trPr>
+          <w:jc w:val="center"/>
+        </w:trPr>
+        <w:tc>
+          <w:tcPr>
+            <w:tcW w:w="4815" w:type="dxa"/>
+          </w:tcPr>
+          <w:p>
+            <w:r>
+              <w:t>Affichage des matrices avec l’opérateur de flux</w:t>
+            </w:r>
+          </w:p>
+        </w:tc>
+        <w:tc>
+          <w:tcPr>
+            <w:tcW w:w="2126" w:type="dxa"/>
+            <w:vAlign w:val="center"/>
+          </w:tcPr>
+          <w:p>
+            <w:pPr>
+              <w:jc w:val="center"/>
+              <w:rPr>
+                <w:color w:val="70AD47" w:themeColor="accent6"/>
+              </w:rPr>
+            </w:pPr>
+            <w:r>
+              <w:rPr>
+                <w:color w:val="70AD47" w:themeColor="accent6"/>
+              </w:rPr>
+              <w:t>Ok</w:t>
+            </w:r>
+          </w:p>
+        </w:tc>
+        <w:tc>
+          <w:tcPr>
+            <w:tcW w:w="2121" w:type="dxa"/>
+            <w:vAlign w:val="center"/>
+          </w:tcPr>
+          <w:p>
+            <w:pPr>
+              <w:jc w:val="center"/>
+              <w:rPr>
+                <w:color w:val="70AD47" w:themeColor="accent6"/>
+              </w:rPr>
+            </w:pPr>
+            <w:r>
+              <w:rPr>
+                <w:color w:val="70AD47" w:themeColor="accent6"/>
+              </w:rPr>
+              <w:t>Ok</w:t>
+            </w:r>
+          </w:p>
+        </w:tc>
+      </w:tr>
+      <w:tr>
+        <w:trPr>
+          <w:jc w:val="center"/>
+        </w:trPr>
+        <w:tc>
+          <w:tcPr>
+            <w:tcW w:w="4815" w:type="dxa"/>
+          </w:tcPr>
+          <w:p>
+            <w:r>
+              <w:t xml:space="preserve">Utilisation de l’opérateur d’affectation </w:t>
+            </w:r>
+          </w:p>
+        </w:tc>
+        <w:tc>
+          <w:tcPr>
+            <w:tcW w:w="2126" w:type="dxa"/>
+            <w:vAlign w:val="center"/>
+          </w:tcPr>
+          <w:p>
+            <w:pPr>
+              <w:jc w:val="center"/>
+              <w:rPr>
+                <w:color w:val="70AD47" w:themeColor="accent6"/>
+              </w:rPr>
+            </w:pPr>
+            <w:r>
+              <w:rPr>
+                <w:color w:val="70AD47" w:themeColor="accent6"/>
+              </w:rPr>
+              <w:t>Ok</w:t>
+            </w:r>
+          </w:p>
+        </w:tc>
+        <w:tc>
+          <w:tcPr>
+            <w:tcW w:w="2121" w:type="dxa"/>
+            <w:vAlign w:val="center"/>
+          </w:tcPr>
+          <w:p>
+            <w:pPr>
+              <w:jc w:val="center"/>
+              <w:rPr>
+                <w:color w:val="70AD47" w:themeColor="accent6"/>
+              </w:rPr>
+            </w:pPr>
+            <w:r>
+              <w:rPr>
+                <w:color w:val="70AD47" w:themeColor="accent6"/>
+              </w:rPr>
+              <w:t>Ok</w:t>
+            </w:r>
+          </w:p>
+        </w:tc>
+      </w:tr>
+      <w:tr>
+        <w:trPr>
+          <w:jc w:val="center"/>
+        </w:trPr>
+        <w:tc>
+          <w:tcPr>
+            <w:tcW w:w="4815" w:type="dxa"/>
+          </w:tcPr>
+          <w:p>
+            <w:r>
+              <w:t>Utilisation de l’</w:t>
+            </w:r>
+            <w:r>
+              <w:t>opérateur</w:t>
+            </w:r>
+            <w:r>
+              <w:t xml:space="preserve"> d’affectation </w:t>
+            </w:r>
+            <w:r>
+              <w:t>avec matrices de taille différente</w:t>
+            </w:r>
+          </w:p>
+        </w:tc>
+        <w:tc>
+          <w:tcPr>
+            <w:tcW w:w="2126" w:type="dxa"/>
+            <w:vAlign w:val="center"/>
+          </w:tcPr>
+          <w:p>
+            <w:pPr>
+              <w:jc w:val="center"/>
+              <w:rPr>
+                <w:color w:val="FF0000"/>
+              </w:rPr>
+            </w:pPr>
+            <w:r>
+              <w:rPr>
+                <w:color w:val="70AD47" w:themeColor="accent6"/>
+              </w:rPr>
+              <w:t>Ok</w:t>
+            </w:r>
+          </w:p>
+        </w:tc>
+        <w:tc>
+          <w:tcPr>
+            <w:tcW w:w="2121" w:type="dxa"/>
+            <w:vAlign w:val="center"/>
+          </w:tcPr>
+          <w:p>
+            <w:pPr>
+              <w:jc w:val="center"/>
+              <w:rPr>
+                <w:color w:val="FF0000"/>
+              </w:rPr>
+            </w:pPr>
+            <w:r>
+              <w:rPr>
+                <w:color w:val="70AD47" w:themeColor="accent6"/>
+              </w:rPr>
+              <w:t>Ok</w:t>
+            </w:r>
+          </w:p>
+        </w:tc>
+      </w:tr>
+      <w:tr>
+        <w:trPr>
+          <w:jc w:val="center"/>
+        </w:trPr>
+        <w:tc>
+          <w:tcPr>
+            <w:tcW w:w="4815" w:type="dxa"/>
+          </w:tcPr>
+          <w:p>
+            <w:r>
+              <w:t xml:space="preserve">Utilisation de l’opérateur d’affectation avec matrice </w:t>
+            </w:r>
+            <w:proofErr w:type="spellStart"/>
+            <w:r>
+              <w:t>Null</w:t>
+            </w:r>
+            <w:proofErr w:type="spellEnd"/>
+          </w:p>
+        </w:tc>
+        <w:tc>
+          <w:tcPr>
+            <w:tcW w:w="2126" w:type="dxa"/>
+            <w:vAlign w:val="center"/>
+          </w:tcPr>
+          <w:p>
+            <w:pPr>
+              <w:jc w:val="center"/>
+              <w:rPr>
+                <w:color w:val="70AD47" w:themeColor="accent6"/>
+              </w:rPr>
+            </w:pPr>
+            <w:r>
+              <w:rPr>
+                <w:color w:val="70AD47" w:themeColor="accent6"/>
+              </w:rPr>
+              <w:t>Ok</w:t>
+            </w:r>
+          </w:p>
+        </w:tc>
+        <w:tc>
+          <w:tcPr>
+            <w:tcW w:w="2121" w:type="dxa"/>
+            <w:vAlign w:val="center"/>
+          </w:tcPr>
+          <w:p>
+            <w:pPr>
+              <w:jc w:val="center"/>
+              <w:rPr>
+                <w:color w:val="70AD47" w:themeColor="accent6"/>
+              </w:rPr>
+            </w:pPr>
+            <w:r>
+              <w:rPr>
+                <w:color w:val="70AD47" w:themeColor="accent6"/>
+              </w:rPr>
+              <w:t>Ok</w:t>
+            </w:r>
+          </w:p>
+        </w:tc>
+      </w:tr>
+    </w:tbl>
+    <w:p/>
+    <w:p>
+      <w:pPr>
+        <w:pStyle w:val="Titre2"/>
+      </w:pPr>
+      <w:proofErr w:type="spellStart"/>
+      <w:r>
+        <w:t>Add</w:t>
+      </w:r>
+      <w:proofErr w:type="spellEnd"/>
+    </w:p>
+    <w:tbl>
+      <w:tblPr>
+        <w:tblStyle w:val="Grilledutableau"/>
+        <w:tblW w:w="0" w:type="auto"/>
+        <w:jc w:val="center"/>
+        <w:tblLook w:val="04A0" w:firstRow="1" w:lastRow="0" w:firstColumn="1" w:lastColumn="0" w:noHBand="0" w:noVBand="1"/>
+      </w:tblPr>
+      <w:tblGrid>
+        <w:gridCol w:w="4815"/>
+        <w:gridCol w:w="2126"/>
+        <w:gridCol w:w="2121"/>
+      </w:tblGrid>
+      <w:tr>
+        <w:trPr>
+          <w:jc w:val="center"/>
+        </w:trPr>
+        <w:tc>
+          <w:tcPr>
+            <w:tcW w:w="4815" w:type="dxa"/>
+            <w:shd w:val="clear" w:color="auto" w:fill="5B9BD5" w:themeFill="accent5"/>
+            <w:vAlign w:val="center"/>
+          </w:tcPr>
+          <w:p>
+            <w:pPr>
+              <w:jc w:val="center"/>
+              <w:rPr>
+                <w:b/>
+                <w:bCs/>
+                <w:sz w:val="28"/>
+                <w:szCs w:val="28"/>
+              </w:rPr>
+            </w:pPr>
+            <w:r>
+              <w:rPr>
+                <w:b/>
+                <w:bCs/>
+                <w:sz w:val="28"/>
+                <w:szCs w:val="28"/>
+              </w:rPr>
+              <w:t>Test effectué</w:t>
+            </w:r>
+          </w:p>
+        </w:tc>
+        <w:tc>
+          <w:tcPr>
+            <w:tcW w:w="2126" w:type="dxa"/>
+            <w:shd w:val="clear" w:color="auto" w:fill="5B9BD5" w:themeFill="accent5"/>
+            <w:vAlign w:val="center"/>
+          </w:tcPr>
+          <w:p>
+            <w:pPr>
+              <w:jc w:val="center"/>
+              <w:rPr>
+                <w:b/>
+                <w:bCs/>
+                <w:sz w:val="28"/>
+                <w:szCs w:val="28"/>
+              </w:rPr>
+            </w:pPr>
+            <w:r>
+              <w:rPr>
+                <w:b/>
+                <w:bCs/>
+                <w:sz w:val="28"/>
+                <w:szCs w:val="28"/>
+              </w:rPr>
+              <w:t>Résultat attendu</w:t>
+            </w:r>
+          </w:p>
+        </w:tc>
+        <w:tc>
+          <w:tcPr>
+            <w:tcW w:w="2121" w:type="dxa"/>
+            <w:shd w:val="clear" w:color="auto" w:fill="5B9BD5" w:themeFill="accent5"/>
+            <w:vAlign w:val="center"/>
+          </w:tcPr>
+          <w:p>
+            <w:pPr>
+              <w:jc w:val="center"/>
+              <w:rPr>
+                <w:b/>
+                <w:bCs/>
+                <w:sz w:val="28"/>
+                <w:szCs w:val="28"/>
+              </w:rPr>
+            </w:pPr>
+            <w:r>
+              <w:rPr>
+                <w:b/>
+                <w:bCs/>
+                <w:sz w:val="28"/>
+                <w:szCs w:val="28"/>
+              </w:rPr>
+              <w:t>Résultat obtenu</w:t>
+            </w:r>
+          </w:p>
+        </w:tc>
+      </w:tr>
+      <w:tr>
+        <w:trPr>
+          <w:jc w:val="center"/>
+        </w:trPr>
+        <w:tc>
+          <w:tcPr>
+            <w:tcW w:w="4815" w:type="dxa"/>
+          </w:tcPr>
+          <w:p>
+            <w:r>
+              <w:t xml:space="preserve">Addition </w:t>
+            </w:r>
+            <w:proofErr w:type="spellStart"/>
+            <w:r>
+              <w:t>inline</w:t>
+            </w:r>
+            <w:proofErr w:type="spellEnd"/>
+            <w:r>
+              <w:t xml:space="preserve"> de matrices de même taille et modulo</w:t>
+            </w:r>
+          </w:p>
+        </w:tc>
+        <w:tc>
+          <w:tcPr>
+            <w:tcW w:w="2126" w:type="dxa"/>
+            <w:vAlign w:val="center"/>
+          </w:tcPr>
+          <w:p>
+            <w:pPr>
+              <w:jc w:val="center"/>
+              <w:rPr>
+                <w:color w:val="70AD47" w:themeColor="accent6"/>
+              </w:rPr>
+            </w:pPr>
+            <w:r>
+              <w:rPr>
+                <w:color w:val="70AD47" w:themeColor="accent6"/>
+              </w:rPr>
+              <w:t>Ok</w:t>
+            </w:r>
+          </w:p>
+        </w:tc>
+        <w:tc>
+          <w:tcPr>
+            <w:tcW w:w="2121" w:type="dxa"/>
+            <w:vAlign w:val="center"/>
+          </w:tcPr>
+          <w:p>
+            <w:pPr>
+              <w:jc w:val="center"/>
+              <w:rPr>
+                <w:color w:val="70AD47" w:themeColor="accent6"/>
+              </w:rPr>
+            </w:pPr>
+            <w:r>
+              <w:rPr>
+                <w:color w:val="70AD47" w:themeColor="accent6"/>
+              </w:rPr>
+              <w:t>Ok</w:t>
+            </w:r>
+          </w:p>
+        </w:tc>
+      </w:tr>
+      <w:tr>
+        <w:trPr>
+          <w:jc w:val="center"/>
+        </w:trPr>
+        <w:tc>
+          <w:tcPr>
+            <w:tcW w:w="4815" w:type="dxa"/>
+          </w:tcPr>
+          <w:p>
+            <w:r>
+              <w:t xml:space="preserve">Addition </w:t>
+            </w:r>
+            <w:r>
+              <w:t>par valeur</w:t>
+            </w:r>
+            <w:r>
+              <w:t xml:space="preserve"> de matrices de même taille et modulo</w:t>
+            </w:r>
+          </w:p>
+        </w:tc>
+        <w:tc>
+          <w:tcPr>
+            <w:tcW w:w="2126" w:type="dxa"/>
+            <w:vAlign w:val="center"/>
+          </w:tcPr>
+          <w:p>
+            <w:pPr>
+              <w:jc w:val="center"/>
+              <w:rPr>
+                <w:color w:val="70AD47" w:themeColor="accent6"/>
+              </w:rPr>
+            </w:pPr>
+            <w:r>
+              <w:rPr>
+                <w:color w:val="70AD47" w:themeColor="accent6"/>
+              </w:rPr>
+              <w:t>Ok</w:t>
+            </w:r>
+          </w:p>
+        </w:tc>
+        <w:tc>
+          <w:tcPr>
+            <w:tcW w:w="2121" w:type="dxa"/>
+            <w:vAlign w:val="center"/>
+          </w:tcPr>
+          <w:p>
+            <w:pPr>
+              <w:jc w:val="center"/>
+              <w:rPr>
+                <w:color w:val="70AD47" w:themeColor="accent6"/>
+              </w:rPr>
+            </w:pPr>
+            <w:r>
+              <w:rPr>
+                <w:color w:val="70AD47" w:themeColor="accent6"/>
+              </w:rPr>
+              <w:t>Ok</w:t>
+            </w:r>
+          </w:p>
+        </w:tc>
+      </w:tr>
+      <w:tr>
+        <w:trPr>
+          <w:jc w:val="center"/>
+        </w:trPr>
+        <w:tc>
+          <w:tcPr>
+            <w:tcW w:w="4815" w:type="dxa"/>
+          </w:tcPr>
+          <w:p>
+            <w:r>
+              <w:t xml:space="preserve">Addition </w:t>
+            </w:r>
+            <w:r>
+              <w:t>par pointeur</w:t>
+            </w:r>
+            <w:r>
+              <w:t xml:space="preserve"> de matrices de même taille et modulo</w:t>
+            </w:r>
+          </w:p>
+        </w:tc>
+        <w:tc>
+          <w:tcPr>
+            <w:tcW w:w="2126" w:type="dxa"/>
+            <w:vAlign w:val="center"/>
+          </w:tcPr>
+          <w:p>
+            <w:pPr>
+              <w:jc w:val="center"/>
+              <w:rPr>
+                <w:color w:val="70AD47" w:themeColor="accent6"/>
+              </w:rPr>
+            </w:pPr>
+            <w:r>
+              <w:rPr>
+                <w:color w:val="70AD47" w:themeColor="accent6"/>
+              </w:rPr>
+              <w:t>Ok</w:t>
+            </w:r>
+          </w:p>
+        </w:tc>
+        <w:tc>
+          <w:tcPr>
+            <w:tcW w:w="2121" w:type="dxa"/>
+            <w:vAlign w:val="center"/>
+          </w:tcPr>
+          <w:p>
+            <w:pPr>
+              <w:jc w:val="center"/>
+              <w:rPr>
+                <w:color w:val="70AD47" w:themeColor="accent6"/>
+              </w:rPr>
+            </w:pPr>
+            <w:r>
+              <w:rPr>
+                <w:color w:val="70AD47" w:themeColor="accent6"/>
+              </w:rPr>
+              <w:t>Ok</w:t>
+            </w:r>
+          </w:p>
+        </w:tc>
+      </w:tr>
+      <w:tr>
+        <w:trPr>
+          <w:jc w:val="center"/>
+        </w:trPr>
+        <w:tc>
+          <w:tcPr>
+            <w:tcW w:w="4815" w:type="dxa"/>
+          </w:tcPr>
+          <w:p>
+            <w:r>
+              <w:t xml:space="preserve">Addition </w:t>
+            </w:r>
+            <w:proofErr w:type="spellStart"/>
+            <w:r>
+              <w:t>inline</w:t>
+            </w:r>
+            <w:proofErr w:type="spellEnd"/>
+            <w:r>
+              <w:t xml:space="preserve"> de matrices </w:t>
+            </w:r>
+            <w:r>
+              <w:t>de</w:t>
+            </w:r>
+            <w:r>
+              <w:t xml:space="preserve"> taille</w:t>
+            </w:r>
+            <w:r>
+              <w:t xml:space="preserve"> différente mais même</w:t>
+            </w:r>
+            <w:r>
+              <w:t xml:space="preserve"> modulo</w:t>
+            </w:r>
+          </w:p>
+        </w:tc>
+        <w:tc>
+          <w:tcPr>
+            <w:tcW w:w="2126" w:type="dxa"/>
+            <w:vAlign w:val="center"/>
+          </w:tcPr>
+          <w:p>
+            <w:pPr>
+              <w:jc w:val="center"/>
+              <w:rPr>
+                <w:color w:val="70AD47" w:themeColor="accent6"/>
+              </w:rPr>
+            </w:pPr>
+            <w:r>
+              <w:rPr>
+                <w:color w:val="70AD47" w:themeColor="accent6"/>
+              </w:rPr>
+              <w:t>Ok</w:t>
+            </w:r>
+          </w:p>
+        </w:tc>
+        <w:tc>
+          <w:tcPr>
+            <w:tcW w:w="2121" w:type="dxa"/>
+            <w:vAlign w:val="center"/>
+          </w:tcPr>
+          <w:p>
+            <w:pPr>
+              <w:jc w:val="center"/>
+              <w:rPr>
+                <w:color w:val="70AD47" w:themeColor="accent6"/>
+              </w:rPr>
+            </w:pPr>
+            <w:r>
+              <w:rPr>
+                <w:color w:val="70AD47" w:themeColor="accent6"/>
+              </w:rPr>
+              <w:t>Ok</w:t>
+            </w:r>
+          </w:p>
+        </w:tc>
+      </w:tr>
+      <w:tr>
+        <w:trPr>
+          <w:jc w:val="center"/>
+        </w:trPr>
+        <w:tc>
+          <w:tcPr>
+            <w:tcW w:w="4815" w:type="dxa"/>
+          </w:tcPr>
+          <w:p>
+            <w:r>
+              <w:t>Addition par valeur de matrices de taille différente mais même modulo</w:t>
+            </w:r>
+          </w:p>
+        </w:tc>
+        <w:tc>
+          <w:tcPr>
+            <w:tcW w:w="2126" w:type="dxa"/>
+            <w:vAlign w:val="center"/>
+          </w:tcPr>
+          <w:p>
+            <w:pPr>
+              <w:jc w:val="center"/>
+              <w:rPr>
+                <w:color w:val="70AD47" w:themeColor="accent6"/>
+              </w:rPr>
+            </w:pPr>
+            <w:r>
+              <w:rPr>
+                <w:color w:val="70AD47" w:themeColor="accent6"/>
+              </w:rPr>
+              <w:t>Ok</w:t>
+            </w:r>
+          </w:p>
+        </w:tc>
+        <w:tc>
+          <w:tcPr>
+            <w:tcW w:w="2121" w:type="dxa"/>
+            <w:vAlign w:val="center"/>
+          </w:tcPr>
+          <w:p>
+            <w:pPr>
+              <w:jc w:val="center"/>
+              <w:rPr>
+                <w:color w:val="70AD47" w:themeColor="accent6"/>
+              </w:rPr>
+            </w:pPr>
+            <w:r>
+              <w:rPr>
+                <w:color w:val="70AD47" w:themeColor="accent6"/>
+              </w:rPr>
+              <w:t>Ok</w:t>
+            </w:r>
+          </w:p>
+        </w:tc>
+      </w:tr>
+      <w:tr>
+        <w:trPr>
+          <w:jc w:val="center"/>
+        </w:trPr>
+        <w:tc>
+          <w:tcPr>
+            <w:tcW w:w="4815" w:type="dxa"/>
+          </w:tcPr>
+          <w:p>
+            <w:r>
+              <w:t>Addition par pointeur de matrices de taille différente mais même modulo</w:t>
+            </w:r>
+          </w:p>
+        </w:tc>
+        <w:tc>
+          <w:tcPr>
+            <w:tcW w:w="2126" w:type="dxa"/>
+            <w:vAlign w:val="center"/>
+          </w:tcPr>
+          <w:p>
+            <w:pPr>
+              <w:jc w:val="center"/>
+              <w:rPr>
+                <w:color w:val="70AD47" w:themeColor="accent6"/>
+              </w:rPr>
+            </w:pPr>
+            <w:r>
+              <w:rPr>
+                <w:color w:val="70AD47" w:themeColor="accent6"/>
+              </w:rPr>
+              <w:t>Ok</w:t>
+            </w:r>
+          </w:p>
+        </w:tc>
+        <w:tc>
+          <w:tcPr>
+            <w:tcW w:w="2121" w:type="dxa"/>
+            <w:vAlign w:val="center"/>
+          </w:tcPr>
+          <w:p>
+            <w:pPr>
+              <w:jc w:val="center"/>
+              <w:rPr>
+                <w:color w:val="70AD47" w:themeColor="accent6"/>
+              </w:rPr>
+            </w:pPr>
+            <w:r>
+              <w:rPr>
+                <w:color w:val="70AD47" w:themeColor="accent6"/>
+              </w:rPr>
+              <w:t>Ok</w:t>
+            </w:r>
+          </w:p>
+        </w:tc>
+      </w:tr>
+      <w:tr>
+        <w:trPr>
+          <w:jc w:val="center"/>
+        </w:trPr>
+        <w:tc>
+          <w:tcPr>
+            <w:tcW w:w="4815" w:type="dxa"/>
+          </w:tcPr>
+          <w:p>
+            <w:r>
+              <w:t xml:space="preserve">Addition </w:t>
+            </w:r>
+            <w:proofErr w:type="spellStart"/>
+            <w:r>
+              <w:t>inline</w:t>
+            </w:r>
+            <w:proofErr w:type="spellEnd"/>
+            <w:r>
+              <w:t xml:space="preserve"> de matrices </w:t>
+            </w:r>
+            <w:r>
+              <w:t>de différente</w:t>
+            </w:r>
+            <w:r>
+              <w:t xml:space="preserve"> taille et modulo</w:t>
+            </w:r>
+          </w:p>
+        </w:tc>
+        <w:tc>
+          <w:tcPr>
+            <w:tcW w:w="2126" w:type="dxa"/>
+            <w:vAlign w:val="center"/>
+          </w:tcPr>
+          <w:p>
+            <w:pPr>
+              <w:jc w:val="center"/>
+              <w:rPr>
+                <w:color w:val="FF0000"/>
+              </w:rPr>
+            </w:pPr>
+            <w:r>
+              <w:rPr>
+                <w:color w:val="FF0000"/>
+              </w:rPr>
+              <w:t>Erreur</w:t>
+            </w:r>
+          </w:p>
+        </w:tc>
+        <w:tc>
+          <w:tcPr>
+            <w:tcW w:w="2121" w:type="dxa"/>
+            <w:vAlign w:val="center"/>
+          </w:tcPr>
+          <w:p>
+            <w:pPr>
+              <w:jc w:val="center"/>
+              <w:rPr>
+                <w:color w:val="FF0000"/>
+              </w:rPr>
+            </w:pPr>
+            <w:r>
+              <w:rPr>
+                <w:color w:val="FF0000"/>
+              </w:rPr>
+              <w:t>Erreur</w:t>
+            </w:r>
+          </w:p>
+        </w:tc>
+      </w:tr>
+      <w:tr>
+        <w:trPr>
+          <w:jc w:val="center"/>
+        </w:trPr>
+        <w:tc>
+          <w:tcPr>
+            <w:tcW w:w="4815" w:type="dxa"/>
+          </w:tcPr>
+          <w:p>
+            <w:r>
+              <w:t xml:space="preserve">Addition par valeur de matrices de </w:t>
+            </w:r>
+            <w:r>
+              <w:t>différente</w:t>
+            </w:r>
+            <w:r>
+              <w:t xml:space="preserve"> taille et modulo</w:t>
+            </w:r>
+          </w:p>
+        </w:tc>
+        <w:tc>
+          <w:tcPr>
+            <w:tcW w:w="2126" w:type="dxa"/>
+            <w:vAlign w:val="center"/>
+          </w:tcPr>
+          <w:p>
+            <w:pPr>
+              <w:jc w:val="center"/>
+              <w:rPr>
+                <w:color w:val="FF0000"/>
+              </w:rPr>
+            </w:pPr>
+            <w:r>
+              <w:rPr>
+                <w:color w:val="FF0000"/>
+              </w:rPr>
+              <w:t>Erreur</w:t>
+            </w:r>
+          </w:p>
+        </w:tc>
+        <w:tc>
+          <w:tcPr>
+            <w:tcW w:w="2121" w:type="dxa"/>
+            <w:vAlign w:val="center"/>
+          </w:tcPr>
+          <w:p>
+            <w:pPr>
+              <w:jc w:val="center"/>
+              <w:rPr>
+                <w:color w:val="FF0000"/>
+              </w:rPr>
+            </w:pPr>
+            <w:r>
+              <w:rPr>
+                <w:color w:val="FF0000"/>
+              </w:rPr>
+              <w:t>Erreur</w:t>
+            </w:r>
+          </w:p>
+        </w:tc>
+      </w:tr>
+      <w:tr>
+        <w:trPr>
+          <w:jc w:val="center"/>
+        </w:trPr>
+        <w:tc>
+          <w:tcPr>
+            <w:tcW w:w="4815" w:type="dxa"/>
+          </w:tcPr>
+          <w:p>
+            <w:r>
+              <w:t xml:space="preserve">Addition par pointeur de matrices de </w:t>
+            </w:r>
+            <w:r>
+              <w:t>différente</w:t>
+            </w:r>
+            <w:r>
+              <w:t xml:space="preserve"> taille et modulo</w:t>
+            </w:r>
+          </w:p>
+        </w:tc>
+        <w:tc>
+          <w:tcPr>
+            <w:tcW w:w="2126" w:type="dxa"/>
+            <w:vAlign w:val="center"/>
+          </w:tcPr>
+          <w:p>
+            <w:pPr>
+              <w:jc w:val="center"/>
+              <w:rPr>
+                <w:color w:val="FF0000"/>
+              </w:rPr>
+            </w:pPr>
+            <w:r>
+              <w:rPr>
+                <w:color w:val="FF0000"/>
+              </w:rPr>
+              <w:t>Erreur</w:t>
+            </w:r>
+          </w:p>
+        </w:tc>
+        <w:tc>
+          <w:tcPr>
+            <w:tcW w:w="2121" w:type="dxa"/>
+            <w:vAlign w:val="center"/>
+          </w:tcPr>
+          <w:p>
+            <w:pPr>
+              <w:jc w:val="center"/>
+              <w:rPr>
+                <w:color w:val="FF0000"/>
+              </w:rPr>
+            </w:pPr>
+            <w:r>
+              <w:rPr>
+                <w:color w:val="FF0000"/>
+              </w:rPr>
+              <w:t>Erreur</w:t>
+            </w:r>
+          </w:p>
+        </w:tc>
+      </w:tr>
+      <w:tr>
+        <w:trPr>
+          <w:jc w:val="center"/>
+        </w:trPr>
+        <w:tc>
+          <w:tcPr>
+            <w:tcW w:w="4815" w:type="dxa"/>
+          </w:tcPr>
+          <w:p>
+            <w:r>
+              <w:t>Addition de matrices de taille N x M et M x N, même modulo</w:t>
+            </w:r>
+          </w:p>
+        </w:tc>
+        <w:tc>
+          <w:tcPr>
+            <w:tcW w:w="2126" w:type="dxa"/>
+            <w:vAlign w:val="center"/>
+          </w:tcPr>
+          <w:p>
+            <w:pPr>
+              <w:jc w:val="center"/>
+              <w:rPr>
+                <w:color w:val="70AD47" w:themeColor="accent6"/>
+              </w:rPr>
+            </w:pPr>
+            <w:r>
+              <w:rPr>
+                <w:color w:val="70AD47" w:themeColor="accent6"/>
+              </w:rPr>
+              <w:t>Ok</w:t>
+            </w:r>
+          </w:p>
+        </w:tc>
+        <w:tc>
+          <w:tcPr>
+            <w:tcW w:w="2121" w:type="dxa"/>
+            <w:vAlign w:val="center"/>
+          </w:tcPr>
+          <w:p>
+            <w:pPr>
+              <w:jc w:val="center"/>
+              <w:rPr>
+                <w:color w:val="70AD47" w:themeColor="accent6"/>
+              </w:rPr>
+            </w:pPr>
+            <w:r>
+              <w:rPr>
+                <w:color w:val="70AD47" w:themeColor="accent6"/>
+              </w:rPr>
+              <w:t>Ok</w:t>
+            </w:r>
+          </w:p>
+        </w:tc>
+      </w:tr>
+      <w:tr>
+        <w:trPr>
+          <w:jc w:val="center"/>
+        </w:trPr>
+        <w:tc>
+          <w:tcPr>
+            <w:tcW w:w="4815" w:type="dxa"/>
+          </w:tcPr>
+          <w:p>
+            <w:r>
+              <w:t xml:space="preserve">Addition de matrices de taille N x M et M x N, </w:t>
+            </w:r>
+            <w:r>
+              <w:t>différent</w:t>
+            </w:r>
+            <w:r>
+              <w:t xml:space="preserve"> modulo</w:t>
+            </w:r>
+          </w:p>
+        </w:tc>
+        <w:tc>
+          <w:tcPr>
+            <w:tcW w:w="2126" w:type="dxa"/>
+            <w:vAlign w:val="center"/>
+          </w:tcPr>
+          <w:p>
+            <w:pPr>
+              <w:jc w:val="center"/>
+              <w:rPr>
+                <w:color w:val="FF0000"/>
+              </w:rPr>
+            </w:pPr>
+            <w:r>
+              <w:rPr>
+                <w:color w:val="FF0000"/>
+              </w:rPr>
+              <w:t>Erreur</w:t>
+            </w:r>
+          </w:p>
+        </w:tc>
+        <w:tc>
+          <w:tcPr>
+            <w:tcW w:w="2121" w:type="dxa"/>
+            <w:vAlign w:val="center"/>
+          </w:tcPr>
+          <w:p>
+            <w:pPr>
+              <w:jc w:val="center"/>
+              <w:rPr>
+                <w:color w:val="FF0000"/>
+              </w:rPr>
+            </w:pPr>
+            <w:r>
+              <w:rPr>
+                <w:color w:val="FF0000"/>
+              </w:rPr>
+              <w:t>Erreur</w:t>
+            </w:r>
+          </w:p>
+        </w:tc>
+      </w:tr>
+      <w:tr>
+        <w:trPr>
+          <w:jc w:val="center"/>
+        </w:trPr>
+        <w:tc>
+          <w:tcPr>
+            <w:tcW w:w="4815" w:type="dxa"/>
+          </w:tcPr>
+          <w:p>
+            <w:r>
+              <w:t>Addition avec une matrice rempli de 0 et même modulo</w:t>
+            </w:r>
+          </w:p>
+        </w:tc>
+        <w:tc>
+          <w:tcPr>
+            <w:tcW w:w="2126" w:type="dxa"/>
+            <w:vAlign w:val="center"/>
+          </w:tcPr>
+          <w:p>
+            <w:pPr>
+              <w:jc w:val="center"/>
+              <w:rPr>
+                <w:color w:val="70AD47" w:themeColor="accent6"/>
+              </w:rPr>
+            </w:pPr>
+            <w:r>
+              <w:rPr>
+                <w:color w:val="70AD47" w:themeColor="accent6"/>
+              </w:rPr>
+              <w:t>Ok</w:t>
+            </w:r>
+          </w:p>
+        </w:tc>
+        <w:tc>
+          <w:tcPr>
+            <w:tcW w:w="2121" w:type="dxa"/>
+            <w:vAlign w:val="center"/>
+          </w:tcPr>
+          <w:p>
+            <w:pPr>
+              <w:jc w:val="center"/>
+              <w:rPr>
+                <w:color w:val="70AD47" w:themeColor="accent6"/>
+              </w:rPr>
+            </w:pPr>
+            <w:r>
+              <w:rPr>
+                <w:color w:val="70AD47" w:themeColor="accent6"/>
+              </w:rPr>
+              <w:t>Ok</w:t>
+            </w:r>
+          </w:p>
+        </w:tc>
+      </w:tr>
+      <w:tr>
+        <w:trPr>
+          <w:jc w:val="center"/>
+        </w:trPr>
+        <w:tc>
+          <w:tcPr>
+            <w:tcW w:w="4815" w:type="dxa"/>
+          </w:tcPr>
+          <w:p>
+            <w:r>
+              <w:t xml:space="preserve">Addition avec une matrice rempli de 0 et </w:t>
+            </w:r>
+            <w:r>
+              <w:t>différent</w:t>
+            </w:r>
+            <w:r>
+              <w:t xml:space="preserve"> modulo</w:t>
+            </w:r>
+          </w:p>
+        </w:tc>
+        <w:tc>
+          <w:tcPr>
+            <w:tcW w:w="2126" w:type="dxa"/>
+            <w:vAlign w:val="center"/>
+          </w:tcPr>
+          <w:p>
+            <w:pPr>
+              <w:jc w:val="center"/>
+              <w:rPr>
+                <w:color w:val="70AD47" w:themeColor="accent6"/>
+              </w:rPr>
+            </w:pPr>
+            <w:r>
+              <w:rPr>
+                <w:color w:val="FF0000"/>
+              </w:rPr>
+              <w:t>Erreur</w:t>
+            </w:r>
+          </w:p>
+        </w:tc>
+        <w:tc>
+          <w:tcPr>
+            <w:tcW w:w="2121" w:type="dxa"/>
+            <w:vAlign w:val="center"/>
+          </w:tcPr>
+          <w:p>
+            <w:pPr>
+              <w:jc w:val="center"/>
+              <w:rPr>
+                <w:color w:val="70AD47" w:themeColor="accent6"/>
+              </w:rPr>
+            </w:pPr>
+            <w:r>
+              <w:rPr>
+                <w:color w:val="FF0000"/>
+              </w:rPr>
+              <w:t>Erreur</w:t>
+            </w:r>
+          </w:p>
+        </w:tc>
+      </w:tr>
+    </w:tbl>
+    <w:p/>
+    <w:p>
+      <w:pPr>
+        <w:pStyle w:val="Titre2"/>
+      </w:pPr>
+      <w:proofErr w:type="spellStart"/>
+      <w:r>
+        <w:t>Sub</w:t>
+      </w:r>
+      <w:proofErr w:type="spellEnd"/>
+    </w:p>
+    <w:tbl>
+      <w:tblPr>
+        <w:tblStyle w:val="Grilledutableau"/>
+        <w:tblW w:w="0" w:type="auto"/>
+        <w:jc w:val="center"/>
+        <w:tblLook w:val="04A0" w:firstRow="1" w:lastRow="0" w:firstColumn="1" w:lastColumn="0" w:noHBand="0" w:noVBand="1"/>
+      </w:tblPr>
+      <w:tblGrid>
+        <w:gridCol w:w="4815"/>
+        <w:gridCol w:w="2126"/>
+        <w:gridCol w:w="2121"/>
+      </w:tblGrid>
+      <w:tr>
+        <w:trPr>
+          <w:jc w:val="center"/>
+        </w:trPr>
+        <w:tc>
+          <w:tcPr>
+            <w:tcW w:w="4815" w:type="dxa"/>
+            <w:shd w:val="clear" w:color="auto" w:fill="5B9BD5" w:themeFill="accent5"/>
+            <w:vAlign w:val="center"/>
+          </w:tcPr>
+          <w:p>
+            <w:pPr>
+              <w:jc w:val="center"/>
+              <w:rPr>
+                <w:b/>
+                <w:bCs/>
+                <w:sz w:val="28"/>
+                <w:szCs w:val="28"/>
+              </w:rPr>
+            </w:pPr>
+            <w:r>
+              <w:rPr>
+                <w:b/>
+                <w:bCs/>
+                <w:sz w:val="28"/>
+                <w:szCs w:val="28"/>
+              </w:rPr>
+              <w:t>Test effectué</w:t>
+            </w:r>
+          </w:p>
+        </w:tc>
+        <w:tc>
+          <w:tcPr>
+            <w:tcW w:w="2126" w:type="dxa"/>
+            <w:shd w:val="clear" w:color="auto" w:fill="5B9BD5" w:themeFill="accent5"/>
+            <w:vAlign w:val="center"/>
+          </w:tcPr>
+          <w:p>
+            <w:pPr>
+              <w:jc w:val="center"/>
+              <w:rPr>
+                <w:b/>
+                <w:bCs/>
+                <w:sz w:val="28"/>
+                <w:szCs w:val="28"/>
+              </w:rPr>
+            </w:pPr>
+            <w:r>
+              <w:rPr>
+                <w:b/>
+                <w:bCs/>
+                <w:sz w:val="28"/>
+                <w:szCs w:val="28"/>
+              </w:rPr>
+              <w:t>Résultat attendu</w:t>
+            </w:r>
+          </w:p>
+        </w:tc>
+        <w:tc>
+          <w:tcPr>
+            <w:tcW w:w="2121" w:type="dxa"/>
+            <w:shd w:val="clear" w:color="auto" w:fill="5B9BD5" w:themeFill="accent5"/>
+            <w:vAlign w:val="center"/>
+          </w:tcPr>
+          <w:p>
+            <w:pPr>
+              <w:jc w:val="center"/>
+              <w:rPr>
+                <w:b/>
+                <w:bCs/>
+                <w:sz w:val="28"/>
+                <w:szCs w:val="28"/>
+              </w:rPr>
+            </w:pPr>
+            <w:r>
+              <w:rPr>
+                <w:b/>
+                <w:bCs/>
+                <w:sz w:val="28"/>
+                <w:szCs w:val="28"/>
+              </w:rPr>
+              <w:t>Résultat obtenu</w:t>
+            </w:r>
+          </w:p>
+        </w:tc>
+      </w:tr>
+      <w:tr>
+        <w:trPr>
+          <w:jc w:val="center"/>
+        </w:trPr>
+        <w:tc>
+          <w:tcPr>
+            <w:tcW w:w="4815" w:type="dxa"/>
+          </w:tcPr>
+          <w:p>
+            <w:r>
+              <w:t>Soustraction</w:t>
+            </w:r>
+            <w:r>
+              <w:t xml:space="preserve"> </w:t>
+            </w:r>
+            <w:proofErr w:type="spellStart"/>
+            <w:r>
+              <w:t>inline</w:t>
+            </w:r>
+            <w:proofErr w:type="spellEnd"/>
+            <w:r>
+              <w:t xml:space="preserve"> de matrices de même taille et modulo</w:t>
+            </w:r>
+          </w:p>
+        </w:tc>
+        <w:tc>
+          <w:tcPr>
+            <w:tcW w:w="2126" w:type="dxa"/>
+            <w:vAlign w:val="center"/>
+          </w:tcPr>
+          <w:p>
+            <w:pPr>
+              <w:jc w:val="center"/>
+            </w:pPr>
+            <w:r>
+              <w:rPr>
+                <w:color w:val="70AD47" w:themeColor="accent6"/>
+              </w:rPr>
+              <w:t>Ok</w:t>
+            </w:r>
+          </w:p>
+        </w:tc>
+        <w:tc>
+          <w:tcPr>
+            <w:tcW w:w="2121" w:type="dxa"/>
+            <w:vAlign w:val="center"/>
+          </w:tcPr>
+          <w:p>
+            <w:pPr>
+              <w:jc w:val="center"/>
+            </w:pPr>
+            <w:r>
+              <w:rPr>
+                <w:color w:val="70AD47" w:themeColor="accent6"/>
+              </w:rPr>
+              <w:t>Ok</w:t>
+            </w:r>
+          </w:p>
+        </w:tc>
+      </w:tr>
+      <w:tr>
+        <w:trPr>
+          <w:jc w:val="center"/>
+        </w:trPr>
+        <w:tc>
+          <w:tcPr>
+            <w:tcW w:w="4815" w:type="dxa"/>
+          </w:tcPr>
+          <w:p>
+            <w:r>
+              <w:t>Addition par valeur de matrices de même taille et modulo</w:t>
+            </w:r>
+          </w:p>
+        </w:tc>
+        <w:tc>
+          <w:tcPr>
+            <w:tcW w:w="2126" w:type="dxa"/>
+            <w:vAlign w:val="center"/>
+          </w:tcPr>
+          <w:p>
+            <w:pPr>
+              <w:jc w:val="center"/>
+            </w:pPr>
+            <w:r>
+              <w:rPr>
+                <w:color w:val="70AD47" w:themeColor="accent6"/>
+              </w:rPr>
+              <w:t>Ok</w:t>
+            </w:r>
+          </w:p>
+        </w:tc>
+        <w:tc>
+          <w:tcPr>
+            <w:tcW w:w="2121" w:type="dxa"/>
+            <w:vAlign w:val="center"/>
+          </w:tcPr>
+          <w:p>
+            <w:pPr>
+              <w:jc w:val="center"/>
+            </w:pPr>
+            <w:r>
+              <w:rPr>
+                <w:color w:val="70AD47" w:themeColor="accent6"/>
+              </w:rPr>
+              <w:t>Ok</w:t>
+            </w:r>
+          </w:p>
+        </w:tc>
+      </w:tr>
+      <w:tr>
+        <w:trPr>
+          <w:jc w:val="center"/>
+        </w:trPr>
+        <w:tc>
+          <w:tcPr>
+            <w:tcW w:w="4815" w:type="dxa"/>
+          </w:tcPr>
+          <w:p>
+            <w:r>
+              <w:t>Addition par pointeur de matrices de même taille et modulo</w:t>
+            </w:r>
+          </w:p>
+        </w:tc>
+        <w:tc>
+          <w:tcPr>
+            <w:tcW w:w="2126" w:type="dxa"/>
+            <w:vAlign w:val="center"/>
+          </w:tcPr>
+          <w:p>
+            <w:pPr>
+              <w:jc w:val="center"/>
+            </w:pPr>
+            <w:r>
+              <w:rPr>
+                <w:color w:val="70AD47" w:themeColor="accent6"/>
+              </w:rPr>
+              <w:t>Ok</w:t>
+            </w:r>
+          </w:p>
+        </w:tc>
+        <w:tc>
+          <w:tcPr>
+            <w:tcW w:w="2121" w:type="dxa"/>
+            <w:vAlign w:val="center"/>
+          </w:tcPr>
+          <w:p>
+            <w:pPr>
+              <w:jc w:val="center"/>
+            </w:pPr>
+            <w:r>
+              <w:rPr>
+                <w:color w:val="70AD47" w:themeColor="accent6"/>
+              </w:rPr>
+              <w:t>Ok</w:t>
+            </w:r>
+          </w:p>
+        </w:tc>
+      </w:tr>
+      <w:tr>
+        <w:trPr>
+          <w:jc w:val="center"/>
+        </w:trPr>
+        <w:tc>
+          <w:tcPr>
+            <w:tcW w:w="4815" w:type="dxa"/>
+          </w:tcPr>
+          <w:p>
+            <w:r>
+              <w:t xml:space="preserve">Addition </w:t>
+            </w:r>
+            <w:proofErr w:type="spellStart"/>
+            <w:r>
+              <w:t>inline</w:t>
+            </w:r>
+            <w:proofErr w:type="spellEnd"/>
+            <w:r>
+              <w:t xml:space="preserve"> de matrices de taille différente mais même modulo</w:t>
+            </w:r>
+          </w:p>
+        </w:tc>
+        <w:tc>
+          <w:tcPr>
+            <w:tcW w:w="2126" w:type="dxa"/>
+            <w:vAlign w:val="center"/>
+          </w:tcPr>
+          <w:p>
+            <w:pPr>
+              <w:jc w:val="center"/>
+            </w:pPr>
+            <w:r>
+              <w:rPr>
+                <w:color w:val="70AD47" w:themeColor="accent6"/>
+              </w:rPr>
+              <w:t>Ok</w:t>
+            </w:r>
+          </w:p>
+        </w:tc>
+        <w:tc>
+          <w:tcPr>
+            <w:tcW w:w="2121" w:type="dxa"/>
+            <w:vAlign w:val="center"/>
+          </w:tcPr>
+          <w:p>
+            <w:pPr>
+              <w:jc w:val="center"/>
+            </w:pPr>
+            <w:r>
+              <w:rPr>
+                <w:color w:val="70AD47" w:themeColor="accent6"/>
+              </w:rPr>
+              <w:t>Ok</w:t>
+            </w:r>
+          </w:p>
+        </w:tc>
+      </w:tr>
+      <w:tr>
+        <w:trPr>
+          <w:jc w:val="center"/>
+        </w:trPr>
+        <w:tc>
+          <w:tcPr>
+            <w:tcW w:w="4815" w:type="dxa"/>
+          </w:tcPr>
+          <w:p>
+            <w:r>
+              <w:t>Addition par valeur de matrices de taille différente mais même modulo</w:t>
+            </w:r>
+          </w:p>
+        </w:tc>
+        <w:tc>
+          <w:tcPr>
+            <w:tcW w:w="2126" w:type="dxa"/>
+            <w:vAlign w:val="center"/>
+          </w:tcPr>
+          <w:p>
+            <w:pPr>
+              <w:jc w:val="center"/>
+            </w:pPr>
+            <w:r>
+              <w:rPr>
+                <w:color w:val="70AD47" w:themeColor="accent6"/>
+              </w:rPr>
+              <w:t>Ok</w:t>
+            </w:r>
+          </w:p>
+        </w:tc>
+        <w:tc>
+          <w:tcPr>
+            <w:tcW w:w="2121" w:type="dxa"/>
+            <w:vAlign w:val="center"/>
+          </w:tcPr>
+          <w:p>
+            <w:pPr>
+              <w:jc w:val="center"/>
+            </w:pPr>
+            <w:r>
+              <w:rPr>
+                <w:color w:val="70AD47" w:themeColor="accent6"/>
+              </w:rPr>
+              <w:t>Ok</w:t>
+            </w:r>
+          </w:p>
+        </w:tc>
+      </w:tr>
+      <w:tr>
+        <w:trPr>
+          <w:jc w:val="center"/>
+        </w:trPr>
+        <w:tc>
+          <w:tcPr>
+            <w:tcW w:w="4815" w:type="dxa"/>
+          </w:tcPr>
+          <w:p>
+            <w:r>
+              <w:t>Addition par pointeur de matrices de taille différente mais même modulo</w:t>
+            </w:r>
+          </w:p>
+        </w:tc>
+        <w:tc>
+          <w:tcPr>
+            <w:tcW w:w="2126" w:type="dxa"/>
+            <w:vAlign w:val="center"/>
+          </w:tcPr>
+          <w:p>
+            <w:pPr>
+              <w:jc w:val="center"/>
+            </w:pPr>
+            <w:r>
+              <w:rPr>
+                <w:color w:val="70AD47" w:themeColor="accent6"/>
+              </w:rPr>
+              <w:t>Ok</w:t>
+            </w:r>
+          </w:p>
+        </w:tc>
+        <w:tc>
+          <w:tcPr>
+            <w:tcW w:w="2121" w:type="dxa"/>
+            <w:vAlign w:val="center"/>
+          </w:tcPr>
+          <w:p>
+            <w:pPr>
+              <w:jc w:val="center"/>
+            </w:pPr>
+            <w:r>
+              <w:rPr>
+                <w:color w:val="70AD47" w:themeColor="accent6"/>
+              </w:rPr>
+              <w:t>Ok</w:t>
+            </w:r>
+          </w:p>
+        </w:tc>
+      </w:tr>
+      <w:tr>
+        <w:trPr>
+          <w:jc w:val="center"/>
+        </w:trPr>
+        <w:tc>
+          <w:tcPr>
+            <w:tcW w:w="4815" w:type="dxa"/>
+          </w:tcPr>
+          <w:p>
+            <w:r>
+              <w:t xml:space="preserve">Addition </w:t>
+            </w:r>
+            <w:proofErr w:type="spellStart"/>
+            <w:r>
+              <w:t>inline</w:t>
+            </w:r>
+            <w:proofErr w:type="spellEnd"/>
+            <w:r>
+              <w:t xml:space="preserve"> de matrices de différente taille et modulo</w:t>
+            </w:r>
+          </w:p>
+        </w:tc>
+        <w:tc>
+          <w:tcPr>
+            <w:tcW w:w="2126" w:type="dxa"/>
+            <w:vAlign w:val="center"/>
+          </w:tcPr>
+          <w:p>
+            <w:pPr>
+              <w:jc w:val="center"/>
+            </w:pPr>
+            <w:r>
+              <w:rPr>
+                <w:color w:val="FF0000"/>
+              </w:rPr>
+              <w:t>Erreur</w:t>
+            </w:r>
+          </w:p>
+        </w:tc>
+        <w:tc>
+          <w:tcPr>
+            <w:tcW w:w="2121" w:type="dxa"/>
+            <w:vAlign w:val="center"/>
+          </w:tcPr>
+          <w:p>
+            <w:pPr>
+              <w:jc w:val="center"/>
+            </w:pPr>
+            <w:r>
+              <w:rPr>
+                <w:color w:val="FF0000"/>
+              </w:rPr>
+              <w:t>Erreur</w:t>
+            </w:r>
+          </w:p>
+        </w:tc>
+      </w:tr>
+      <w:tr>
+        <w:trPr>
+          <w:jc w:val="center"/>
+        </w:trPr>
+        <w:tc>
+          <w:tcPr>
+            <w:tcW w:w="4815" w:type="dxa"/>
+          </w:tcPr>
+          <w:p>
+            <w:r>
+              <w:t>Addition par valeur de matrices de différente taille et modulo</w:t>
+            </w:r>
+          </w:p>
+        </w:tc>
+        <w:tc>
+          <w:tcPr>
+            <w:tcW w:w="2126" w:type="dxa"/>
+            <w:vAlign w:val="center"/>
+          </w:tcPr>
+          <w:p>
+            <w:pPr>
+              <w:jc w:val="center"/>
+              <w:rPr>
+                <w:color w:val="FF0000"/>
+              </w:rPr>
+            </w:pPr>
+            <w:r>
+              <w:rPr>
+                <w:color w:val="FF0000"/>
+              </w:rPr>
+              <w:t>Erreur</w:t>
+            </w:r>
+          </w:p>
+        </w:tc>
+        <w:tc>
+          <w:tcPr>
+            <w:tcW w:w="2121" w:type="dxa"/>
+            <w:vAlign w:val="center"/>
+          </w:tcPr>
+          <w:p>
+            <w:pPr>
+              <w:jc w:val="center"/>
+              <w:rPr>
+                <w:color w:val="FF0000"/>
+              </w:rPr>
+            </w:pPr>
+            <w:r>
+              <w:rPr>
+                <w:color w:val="FF0000"/>
+              </w:rPr>
+              <w:t>Erreur</w:t>
+            </w:r>
+          </w:p>
+        </w:tc>
+      </w:tr>
+      <w:tr>
+        <w:trPr>
+          <w:jc w:val="center"/>
+        </w:trPr>
+        <w:tc>
+          <w:tcPr>
+            <w:tcW w:w="4815" w:type="dxa"/>
+          </w:tcPr>
+          <w:p>
+            <w:r>
+              <w:lastRenderedPageBreak/>
+              <w:t>Addition par pointeur de matrices de différente taille et modulo</w:t>
+            </w:r>
+          </w:p>
+        </w:tc>
+        <w:tc>
+          <w:tcPr>
+            <w:tcW w:w="2126" w:type="dxa"/>
+            <w:vAlign w:val="center"/>
+          </w:tcPr>
+          <w:p>
+            <w:pPr>
+              <w:jc w:val="center"/>
+              <w:rPr>
+                <w:color w:val="FF0000"/>
+              </w:rPr>
+            </w:pPr>
+            <w:r>
+              <w:rPr>
+                <w:color w:val="FF0000"/>
+              </w:rPr>
+              <w:t>Erreur</w:t>
+            </w:r>
+          </w:p>
+        </w:tc>
+        <w:tc>
+          <w:tcPr>
+            <w:tcW w:w="2121" w:type="dxa"/>
+            <w:vAlign w:val="center"/>
+          </w:tcPr>
+          <w:p>
+            <w:pPr>
+              <w:jc w:val="center"/>
+              <w:rPr>
+                <w:color w:val="FF0000"/>
+              </w:rPr>
+            </w:pPr>
+            <w:r>
+              <w:rPr>
+                <w:color w:val="FF0000"/>
+              </w:rPr>
+              <w:t>Erreur</w:t>
+            </w:r>
+          </w:p>
+        </w:tc>
+      </w:tr>
+      <w:tr>
+        <w:trPr>
+          <w:jc w:val="center"/>
+        </w:trPr>
+        <w:tc>
+          <w:tcPr>
+            <w:tcW w:w="4815" w:type="dxa"/>
+          </w:tcPr>
+          <w:p>
+            <w:r>
+              <w:t>Addition de matrices de taille N x M et M x N, même modulo</w:t>
+            </w:r>
+          </w:p>
+        </w:tc>
+        <w:tc>
+          <w:tcPr>
+            <w:tcW w:w="2126" w:type="dxa"/>
+            <w:vAlign w:val="center"/>
+          </w:tcPr>
+          <w:p>
+            <w:pPr>
+              <w:jc w:val="center"/>
+              <w:rPr>
+                <w:color w:val="FF0000"/>
+              </w:rPr>
+            </w:pPr>
+            <w:r>
+              <w:rPr>
+                <w:color w:val="70AD47" w:themeColor="accent6"/>
+              </w:rPr>
+              <w:t>Ok</w:t>
+            </w:r>
+          </w:p>
+        </w:tc>
+        <w:tc>
+          <w:tcPr>
+            <w:tcW w:w="2121" w:type="dxa"/>
+            <w:vAlign w:val="center"/>
+          </w:tcPr>
+          <w:p>
+            <w:pPr>
+              <w:jc w:val="center"/>
+              <w:rPr>
+                <w:color w:val="FF0000"/>
+              </w:rPr>
+            </w:pPr>
+            <w:r>
+              <w:rPr>
+                <w:color w:val="70AD47" w:themeColor="accent6"/>
+              </w:rPr>
+              <w:t>Ok</w:t>
+            </w:r>
+          </w:p>
+        </w:tc>
+      </w:tr>
+      <w:tr>
+        <w:trPr>
+          <w:jc w:val="center"/>
+        </w:trPr>
+        <w:tc>
+          <w:tcPr>
+            <w:tcW w:w="4815" w:type="dxa"/>
+          </w:tcPr>
+          <w:p>
+            <w:r>
+              <w:t>Addition de matrices de taille N x M et M x N, différent modulo</w:t>
+            </w:r>
+          </w:p>
+        </w:tc>
+        <w:tc>
+          <w:tcPr>
+            <w:tcW w:w="2126" w:type="dxa"/>
+            <w:vAlign w:val="center"/>
+          </w:tcPr>
+          <w:p>
+            <w:pPr>
+              <w:jc w:val="center"/>
+              <w:rPr>
+                <w:color w:val="70AD47" w:themeColor="accent6"/>
+              </w:rPr>
+            </w:pPr>
+            <w:r>
+              <w:rPr>
+                <w:color w:val="FF0000"/>
+              </w:rPr>
+              <w:t>Erreur</w:t>
+            </w:r>
+          </w:p>
+        </w:tc>
+        <w:tc>
+          <w:tcPr>
+            <w:tcW w:w="2121" w:type="dxa"/>
+            <w:vAlign w:val="center"/>
+          </w:tcPr>
+          <w:p>
+            <w:pPr>
+              <w:jc w:val="center"/>
+              <w:rPr>
+                <w:color w:val="70AD47" w:themeColor="accent6"/>
+              </w:rPr>
+            </w:pPr>
+            <w:r>
+              <w:rPr>
+                <w:color w:val="FF0000"/>
+              </w:rPr>
+              <w:t>Erreur</w:t>
+            </w:r>
+          </w:p>
+        </w:tc>
+      </w:tr>
+      <w:tr>
+        <w:trPr>
+          <w:jc w:val="center"/>
+        </w:trPr>
+        <w:tc>
+          <w:tcPr>
+            <w:tcW w:w="4815" w:type="dxa"/>
+          </w:tcPr>
+          <w:p>
+            <w:r>
+              <w:t>Addition avec une matrice rempli de 0 et même modulo</w:t>
+            </w:r>
+          </w:p>
+        </w:tc>
+        <w:tc>
+          <w:tcPr>
+            <w:tcW w:w="2126" w:type="dxa"/>
+            <w:vAlign w:val="center"/>
+          </w:tcPr>
+          <w:p>
+            <w:pPr>
+              <w:jc w:val="center"/>
+              <w:rPr>
+                <w:color w:val="FF0000"/>
+              </w:rPr>
+            </w:pPr>
+            <w:r>
+              <w:rPr>
+                <w:color w:val="70AD47" w:themeColor="accent6"/>
+              </w:rPr>
+              <w:t>Ok</w:t>
+            </w:r>
+          </w:p>
+        </w:tc>
+        <w:tc>
+          <w:tcPr>
+            <w:tcW w:w="2121" w:type="dxa"/>
+            <w:vAlign w:val="center"/>
+          </w:tcPr>
+          <w:p>
+            <w:pPr>
+              <w:jc w:val="center"/>
+              <w:rPr>
+                <w:color w:val="FF0000"/>
+              </w:rPr>
+            </w:pPr>
+            <w:r>
+              <w:rPr>
+                <w:color w:val="70AD47" w:themeColor="accent6"/>
+              </w:rPr>
+              <w:t>Ok</w:t>
+            </w:r>
+          </w:p>
+        </w:tc>
+      </w:tr>
+      <w:tr>
+        <w:trPr>
+          <w:jc w:val="center"/>
+        </w:trPr>
+        <w:tc>
+          <w:tcPr>
+            <w:tcW w:w="4815" w:type="dxa"/>
+          </w:tcPr>
+          <w:p>
+            <w:r>
+              <w:t>Addition avec une matrice rempli de 0 et différent modulo</w:t>
+            </w:r>
+          </w:p>
+        </w:tc>
+        <w:tc>
+          <w:tcPr>
+            <w:tcW w:w="2126" w:type="dxa"/>
+            <w:vAlign w:val="center"/>
+          </w:tcPr>
+          <w:p>
+            <w:pPr>
+              <w:jc w:val="center"/>
+              <w:rPr>
+                <w:color w:val="70AD47" w:themeColor="accent6"/>
+              </w:rPr>
+            </w:pPr>
+            <w:r>
+              <w:rPr>
+                <w:color w:val="FF0000"/>
+              </w:rPr>
+              <w:t>Erreur</w:t>
+            </w:r>
+          </w:p>
+        </w:tc>
+        <w:tc>
+          <w:tcPr>
+            <w:tcW w:w="2121" w:type="dxa"/>
+            <w:vAlign w:val="center"/>
+          </w:tcPr>
+          <w:p>
+            <w:pPr>
+              <w:jc w:val="center"/>
+              <w:rPr>
+                <w:color w:val="70AD47" w:themeColor="accent6"/>
+              </w:rPr>
+            </w:pPr>
+            <w:r>
+              <w:rPr>
+                <w:color w:val="FF0000"/>
+              </w:rPr>
+              <w:t>Erreur</w:t>
+            </w:r>
+          </w:p>
+        </w:tc>
+      </w:tr>
+    </w:tbl>
+    <w:p/>
+    <w:p>
+      <w:pPr>
+        <w:pStyle w:val="Titre2"/>
+      </w:pPr>
+      <w:proofErr w:type="spellStart"/>
+      <w:r>
+        <w:t>Multiply</w:t>
+      </w:r>
+      <w:proofErr w:type="spellEnd"/>
+    </w:p>
+    <w:tbl>
+      <w:tblPr>
+        <w:tblStyle w:val="Grilledutableau"/>
+        <w:tblW w:w="0" w:type="auto"/>
+        <w:jc w:val="center"/>
+        <w:tblLook w:val="04A0" w:firstRow="1" w:lastRow="0" w:firstColumn="1" w:lastColumn="0" w:noHBand="0" w:noVBand="1"/>
+      </w:tblPr>
+      <w:tblGrid>
+        <w:gridCol w:w="4815"/>
+        <w:gridCol w:w="2126"/>
+        <w:gridCol w:w="2121"/>
+      </w:tblGrid>
+      <w:tr>
+        <w:trPr>
+          <w:jc w:val="center"/>
+        </w:trPr>
+        <w:tc>
+          <w:tcPr>
+            <w:tcW w:w="4815" w:type="dxa"/>
+            <w:shd w:val="clear" w:color="auto" w:fill="5B9BD5" w:themeFill="accent5"/>
+            <w:vAlign w:val="center"/>
+          </w:tcPr>
+          <w:p>
+            <w:pPr>
+              <w:jc w:val="center"/>
+              <w:rPr>
+                <w:b/>
+                <w:bCs/>
+                <w:sz w:val="28"/>
+                <w:szCs w:val="28"/>
+              </w:rPr>
+            </w:pPr>
+            <w:r>
+              <w:rPr>
+                <w:b/>
+                <w:bCs/>
+                <w:sz w:val="28"/>
+                <w:szCs w:val="28"/>
+              </w:rPr>
+              <w:t>Test effectué</w:t>
+            </w:r>
+          </w:p>
+        </w:tc>
+        <w:tc>
+          <w:tcPr>
+            <w:tcW w:w="2126" w:type="dxa"/>
+            <w:shd w:val="clear" w:color="auto" w:fill="5B9BD5" w:themeFill="accent5"/>
+            <w:vAlign w:val="center"/>
+          </w:tcPr>
+          <w:p>
+            <w:pPr>
+              <w:jc w:val="center"/>
+              <w:rPr>
+                <w:b/>
+                <w:bCs/>
+                <w:sz w:val="28"/>
+                <w:szCs w:val="28"/>
+              </w:rPr>
+            </w:pPr>
+            <w:r>
+              <w:rPr>
+                <w:b/>
+                <w:bCs/>
+                <w:sz w:val="28"/>
+                <w:szCs w:val="28"/>
+              </w:rPr>
+              <w:t>Résultat attendu</w:t>
+            </w:r>
+          </w:p>
+        </w:tc>
+        <w:tc>
+          <w:tcPr>
+            <w:tcW w:w="2121" w:type="dxa"/>
+            <w:shd w:val="clear" w:color="auto" w:fill="5B9BD5" w:themeFill="accent5"/>
+            <w:vAlign w:val="center"/>
+          </w:tcPr>
+          <w:p>
+            <w:pPr>
+              <w:jc w:val="center"/>
+              <w:rPr>
+                <w:b/>
+                <w:bCs/>
+                <w:sz w:val="28"/>
+                <w:szCs w:val="28"/>
+              </w:rPr>
+            </w:pPr>
+            <w:r>
+              <w:rPr>
+                <w:b/>
+                <w:bCs/>
+                <w:sz w:val="28"/>
+                <w:szCs w:val="28"/>
+              </w:rPr>
+              <w:t>Résultat obtenu</w:t>
+            </w:r>
+          </w:p>
+        </w:tc>
+      </w:tr>
+      <w:tr>
+        <w:trPr>
+          <w:jc w:val="center"/>
+        </w:trPr>
+        <w:tc>
+          <w:tcPr>
+            <w:tcW w:w="4815" w:type="dxa"/>
+          </w:tcPr>
+          <w:p>
+            <w:r>
+              <w:t xml:space="preserve">Addition </w:t>
+            </w:r>
+            <w:proofErr w:type="spellStart"/>
+            <w:r>
+              <w:t>inline</w:t>
+            </w:r>
+            <w:proofErr w:type="spellEnd"/>
+            <w:r>
+              <w:t xml:space="preserve"> de matrices de même taille et modulo</w:t>
+            </w:r>
+          </w:p>
+        </w:tc>
+        <w:tc>
+          <w:tcPr>
+            <w:tcW w:w="2126" w:type="dxa"/>
+            <w:vAlign w:val="center"/>
+          </w:tcPr>
+          <w:p>
+            <w:pPr>
+              <w:jc w:val="center"/>
+            </w:pPr>
+            <w:r>
+              <w:rPr>
+                <w:color w:val="70AD47" w:themeColor="accent6"/>
+              </w:rPr>
+              <w:t>Ok</w:t>
+            </w:r>
+          </w:p>
+        </w:tc>
+        <w:tc>
+          <w:tcPr>
+            <w:tcW w:w="2121" w:type="dxa"/>
+            <w:vAlign w:val="center"/>
+          </w:tcPr>
+          <w:p>
+            <w:pPr>
+              <w:jc w:val="center"/>
+            </w:pPr>
+            <w:r>
+              <w:rPr>
+                <w:color w:val="70AD47" w:themeColor="accent6"/>
+              </w:rPr>
+              <w:t>Ok</w:t>
+            </w:r>
+          </w:p>
+        </w:tc>
+      </w:tr>
+      <w:tr>
+        <w:trPr>
+          <w:jc w:val="center"/>
+        </w:trPr>
+        <w:tc>
+          <w:tcPr>
+            <w:tcW w:w="4815" w:type="dxa"/>
+          </w:tcPr>
+          <w:p>
+            <w:r>
+              <w:t>Addition par valeur de matrices de même taille et modulo</w:t>
+            </w:r>
+          </w:p>
+        </w:tc>
+        <w:tc>
+          <w:tcPr>
+            <w:tcW w:w="2126" w:type="dxa"/>
+            <w:vAlign w:val="center"/>
+          </w:tcPr>
+          <w:p>
+            <w:pPr>
+              <w:jc w:val="center"/>
+            </w:pPr>
+            <w:r>
+              <w:rPr>
+                <w:color w:val="70AD47" w:themeColor="accent6"/>
+              </w:rPr>
+              <w:t>Ok</w:t>
+            </w:r>
+          </w:p>
+        </w:tc>
+        <w:tc>
+          <w:tcPr>
+            <w:tcW w:w="2121" w:type="dxa"/>
+            <w:vAlign w:val="center"/>
+          </w:tcPr>
+          <w:p>
+            <w:pPr>
+              <w:jc w:val="center"/>
+            </w:pPr>
+            <w:r>
+              <w:rPr>
+                <w:color w:val="70AD47" w:themeColor="accent6"/>
+              </w:rPr>
+              <w:t>Ok</w:t>
+            </w:r>
+          </w:p>
+        </w:tc>
+      </w:tr>
+      <w:tr>
+        <w:trPr>
+          <w:jc w:val="center"/>
+        </w:trPr>
+        <w:tc>
+          <w:tcPr>
+            <w:tcW w:w="4815" w:type="dxa"/>
+          </w:tcPr>
+          <w:p>
+            <w:r>
+              <w:t>Addition par pointeur de matrices de même taille et modulo</w:t>
+            </w:r>
+          </w:p>
+        </w:tc>
+        <w:tc>
+          <w:tcPr>
+            <w:tcW w:w="2126" w:type="dxa"/>
+            <w:vAlign w:val="center"/>
+          </w:tcPr>
+          <w:p>
+            <w:pPr>
+              <w:jc w:val="center"/>
+            </w:pPr>
+            <w:r>
+              <w:rPr>
+                <w:color w:val="70AD47" w:themeColor="accent6"/>
+              </w:rPr>
+              <w:t>Ok</w:t>
+            </w:r>
+          </w:p>
+        </w:tc>
+        <w:tc>
+          <w:tcPr>
+            <w:tcW w:w="2121" w:type="dxa"/>
+            <w:vAlign w:val="center"/>
+          </w:tcPr>
+          <w:p>
+            <w:pPr>
+              <w:jc w:val="center"/>
+            </w:pPr>
+            <w:r>
+              <w:rPr>
+                <w:color w:val="70AD47" w:themeColor="accent6"/>
+              </w:rPr>
+              <w:t>Ok</w:t>
+            </w:r>
+          </w:p>
+        </w:tc>
+      </w:tr>
+      <w:tr>
+        <w:trPr>
+          <w:jc w:val="center"/>
+        </w:trPr>
+        <w:tc>
+          <w:tcPr>
+            <w:tcW w:w="4815" w:type="dxa"/>
+          </w:tcPr>
+          <w:p>
+            <w:r>
+              <w:t xml:space="preserve">Addition </w:t>
+            </w:r>
+            <w:proofErr w:type="spellStart"/>
+            <w:r>
+              <w:t>inline</w:t>
+            </w:r>
+            <w:proofErr w:type="spellEnd"/>
+            <w:r>
+              <w:t xml:space="preserve"> de matrices de taille différente mais même modulo</w:t>
+            </w:r>
+          </w:p>
+        </w:tc>
+        <w:tc>
+          <w:tcPr>
+            <w:tcW w:w="2126" w:type="dxa"/>
+            <w:vAlign w:val="center"/>
+          </w:tcPr>
+          <w:p>
+            <w:pPr>
+              <w:jc w:val="center"/>
+            </w:pPr>
+            <w:r>
+              <w:rPr>
+                <w:color w:val="70AD47" w:themeColor="accent6"/>
+              </w:rPr>
+              <w:t>Ok</w:t>
+            </w:r>
+          </w:p>
+        </w:tc>
+        <w:tc>
+          <w:tcPr>
+            <w:tcW w:w="2121" w:type="dxa"/>
+            <w:vAlign w:val="center"/>
+          </w:tcPr>
+          <w:p>
+            <w:pPr>
+              <w:jc w:val="center"/>
+            </w:pPr>
+            <w:r>
+              <w:rPr>
+                <w:color w:val="70AD47" w:themeColor="accent6"/>
+              </w:rPr>
+              <w:t>Ok</w:t>
+            </w:r>
+          </w:p>
+        </w:tc>
+      </w:tr>
+      <w:tr>
+        <w:trPr>
+          <w:jc w:val="center"/>
+        </w:trPr>
+        <w:tc>
+          <w:tcPr>
+            <w:tcW w:w="4815" w:type="dxa"/>
+          </w:tcPr>
+          <w:p>
+            <w:r>
+              <w:t>Addition par valeur de matrices de taille différente mais même modulo</w:t>
+            </w:r>
+          </w:p>
+        </w:tc>
+        <w:tc>
+          <w:tcPr>
+            <w:tcW w:w="2126" w:type="dxa"/>
+            <w:vAlign w:val="center"/>
+          </w:tcPr>
+          <w:p>
+            <w:pPr>
+              <w:jc w:val="center"/>
+            </w:pPr>
+            <w:r>
+              <w:rPr>
+                <w:color w:val="70AD47" w:themeColor="accent6"/>
+              </w:rPr>
+              <w:t>Ok</w:t>
+            </w:r>
+          </w:p>
+        </w:tc>
+        <w:tc>
+          <w:tcPr>
+            <w:tcW w:w="2121" w:type="dxa"/>
+            <w:vAlign w:val="center"/>
+          </w:tcPr>
+          <w:p>
+            <w:pPr>
+              <w:jc w:val="center"/>
+            </w:pPr>
+            <w:r>
+              <w:rPr>
+                <w:color w:val="70AD47" w:themeColor="accent6"/>
+              </w:rPr>
+              <w:t>Ok</w:t>
+            </w:r>
+          </w:p>
+        </w:tc>
+      </w:tr>
+      <w:tr>
+        <w:trPr>
+          <w:jc w:val="center"/>
+        </w:trPr>
+        <w:tc>
+          <w:tcPr>
+            <w:tcW w:w="4815" w:type="dxa"/>
+          </w:tcPr>
+          <w:p>
+            <w:r>
+              <w:t>Addition par pointeur de matrices de taille différente mais même modulo</w:t>
+            </w:r>
+          </w:p>
+        </w:tc>
+        <w:tc>
+          <w:tcPr>
+            <w:tcW w:w="2126" w:type="dxa"/>
+            <w:vAlign w:val="center"/>
+          </w:tcPr>
+          <w:p>
+            <w:pPr>
+              <w:jc w:val="center"/>
+            </w:pPr>
+            <w:r>
+              <w:rPr>
+                <w:color w:val="70AD47" w:themeColor="accent6"/>
+              </w:rPr>
+              <w:t>Ok</w:t>
+            </w:r>
+          </w:p>
+        </w:tc>
+        <w:tc>
+          <w:tcPr>
+            <w:tcW w:w="2121" w:type="dxa"/>
+            <w:vAlign w:val="center"/>
+          </w:tcPr>
+          <w:p>
+            <w:pPr>
+              <w:jc w:val="center"/>
+            </w:pPr>
+            <w:r>
+              <w:rPr>
+                <w:color w:val="70AD47" w:themeColor="accent6"/>
+              </w:rPr>
+              <w:t>Ok</w:t>
+            </w:r>
+          </w:p>
+        </w:tc>
+      </w:tr>
+      <w:tr>
+        <w:trPr>
+          <w:jc w:val="center"/>
+        </w:trPr>
+        <w:tc>
+          <w:tcPr>
+            <w:tcW w:w="4815" w:type="dxa"/>
+          </w:tcPr>
+          <w:p>
+            <w:r>
+              <w:t xml:space="preserve">Addition </w:t>
+            </w:r>
+            <w:proofErr w:type="spellStart"/>
+            <w:r>
+              <w:t>inline</w:t>
+            </w:r>
+            <w:proofErr w:type="spellEnd"/>
+            <w:r>
+              <w:t xml:space="preserve"> de matrices de différente taille et modulo</w:t>
+            </w:r>
+          </w:p>
+        </w:tc>
+        <w:tc>
+          <w:tcPr>
+            <w:tcW w:w="2126" w:type="dxa"/>
+            <w:vAlign w:val="center"/>
+          </w:tcPr>
+          <w:p>
+            <w:pPr>
+              <w:jc w:val="center"/>
+            </w:pPr>
+            <w:r>
+              <w:rPr>
+                <w:color w:val="FF0000"/>
+              </w:rPr>
+              <w:t>Erreur</w:t>
+            </w:r>
+          </w:p>
+        </w:tc>
+        <w:tc>
+          <w:tcPr>
+            <w:tcW w:w="2121" w:type="dxa"/>
+            <w:vAlign w:val="center"/>
+          </w:tcPr>
+          <w:p>
+            <w:pPr>
+              <w:jc w:val="center"/>
+            </w:pPr>
+            <w:r>
+              <w:rPr>
+                <w:color w:val="FF0000"/>
+              </w:rPr>
+              <w:t>Erreur</w:t>
+            </w:r>
+          </w:p>
+        </w:tc>
+      </w:tr>
+      <w:tr>
+        <w:trPr>
+          <w:jc w:val="center"/>
+        </w:trPr>
+        <w:tc>
+          <w:tcPr>
+            <w:tcW w:w="4815" w:type="dxa"/>
+          </w:tcPr>
+          <w:p>
+            <w:r>
+              <w:t>Addition par valeur de matrices de différente taille et modulo</w:t>
+            </w:r>
+          </w:p>
+        </w:tc>
+        <w:tc>
+          <w:tcPr>
+            <w:tcW w:w="2126" w:type="dxa"/>
+            <w:vAlign w:val="center"/>
+          </w:tcPr>
+          <w:p>
+            <w:pPr>
+              <w:jc w:val="center"/>
+              <w:rPr>
+                <w:color w:val="FF0000"/>
+              </w:rPr>
+            </w:pPr>
+            <w:r>
+              <w:rPr>
+                <w:color w:val="FF0000"/>
+              </w:rPr>
+              <w:t>Erreur</w:t>
+            </w:r>
+          </w:p>
+        </w:tc>
+        <w:tc>
+          <w:tcPr>
+            <w:tcW w:w="2121" w:type="dxa"/>
+            <w:vAlign w:val="center"/>
+          </w:tcPr>
+          <w:p>
+            <w:pPr>
+              <w:jc w:val="center"/>
+              <w:rPr>
+                <w:color w:val="FF0000"/>
+              </w:rPr>
+            </w:pPr>
+            <w:r>
+              <w:rPr>
+                <w:color w:val="FF0000"/>
+              </w:rPr>
+              <w:t>Erreur</w:t>
+            </w:r>
+          </w:p>
+        </w:tc>
+      </w:tr>
+      <w:tr>
+        <w:trPr>
+          <w:jc w:val="center"/>
+        </w:trPr>
+        <w:tc>
+          <w:tcPr>
+            <w:tcW w:w="4815" w:type="dxa"/>
+          </w:tcPr>
+          <w:p>
+            <w:r>
+              <w:t>Addition par pointeur de matrices de différente taille et modulo</w:t>
+            </w:r>
+          </w:p>
+        </w:tc>
+        <w:tc>
+          <w:tcPr>
+            <w:tcW w:w="2126" w:type="dxa"/>
+            <w:vAlign w:val="center"/>
+          </w:tcPr>
+          <w:p>
+            <w:pPr>
+              <w:jc w:val="center"/>
+              <w:rPr>
+                <w:color w:val="FF0000"/>
+              </w:rPr>
+            </w:pPr>
+            <w:r>
+              <w:rPr>
+                <w:color w:val="FF0000"/>
+              </w:rPr>
+              <w:t>Erreur</w:t>
+            </w:r>
+          </w:p>
+        </w:tc>
+        <w:tc>
+          <w:tcPr>
+            <w:tcW w:w="2121" w:type="dxa"/>
+            <w:vAlign w:val="center"/>
+          </w:tcPr>
+          <w:p>
+            <w:pPr>
+              <w:jc w:val="center"/>
+              <w:rPr>
+                <w:color w:val="FF0000"/>
+              </w:rPr>
+            </w:pPr>
+            <w:r>
+              <w:rPr>
+                <w:color w:val="FF0000"/>
+              </w:rPr>
+              <w:t>Erreur</w:t>
+            </w:r>
+          </w:p>
+        </w:tc>
+      </w:tr>
+      <w:tr>
+        <w:trPr>
+          <w:jc w:val="center"/>
+        </w:trPr>
+        <w:tc>
+          <w:tcPr>
+            <w:tcW w:w="4815" w:type="dxa"/>
+          </w:tcPr>
+          <w:p>
+            <w:r>
+              <w:t>Addition de matrices de taille N x M et M x N, même modulo</w:t>
+            </w:r>
+          </w:p>
+        </w:tc>
+        <w:tc>
+          <w:tcPr>
+            <w:tcW w:w="2126" w:type="dxa"/>
+            <w:vAlign w:val="center"/>
+          </w:tcPr>
+          <w:p>
+            <w:pPr>
+              <w:jc w:val="center"/>
+              <w:rPr>
+                <w:color w:val="FF0000"/>
+              </w:rPr>
+            </w:pPr>
+            <w:r>
+              <w:rPr>
+                <w:color w:val="70AD47" w:themeColor="accent6"/>
+              </w:rPr>
+              <w:t>Ok</w:t>
+            </w:r>
+          </w:p>
+        </w:tc>
+        <w:tc>
+          <w:tcPr>
+            <w:tcW w:w="2121" w:type="dxa"/>
+            <w:vAlign w:val="center"/>
+          </w:tcPr>
+          <w:p>
+            <w:pPr>
+              <w:jc w:val="center"/>
+              <w:rPr>
+                <w:color w:val="FF0000"/>
+              </w:rPr>
+            </w:pPr>
+            <w:r>
+              <w:rPr>
+                <w:color w:val="70AD47" w:themeColor="accent6"/>
+              </w:rPr>
+              <w:t>Ok</w:t>
+            </w:r>
+          </w:p>
+        </w:tc>
+      </w:tr>
+      <w:tr>
+        <w:trPr>
+          <w:jc w:val="center"/>
+        </w:trPr>
+        <w:tc>
+          <w:tcPr>
+            <w:tcW w:w="4815" w:type="dxa"/>
+          </w:tcPr>
+          <w:p>
+            <w:r>
+              <w:t>Addition de matrices de taille N x M et M x N, différent modulo</w:t>
+            </w:r>
+          </w:p>
+        </w:tc>
+        <w:tc>
+          <w:tcPr>
+            <w:tcW w:w="2126" w:type="dxa"/>
+            <w:vAlign w:val="center"/>
+          </w:tcPr>
+          <w:p>
+            <w:pPr>
+              <w:jc w:val="center"/>
+              <w:rPr>
+                <w:color w:val="70AD47" w:themeColor="accent6"/>
+              </w:rPr>
+            </w:pPr>
+            <w:r>
+              <w:rPr>
+                <w:color w:val="FF0000"/>
+              </w:rPr>
+              <w:t>Erreur</w:t>
+            </w:r>
+          </w:p>
+        </w:tc>
+        <w:tc>
+          <w:tcPr>
+            <w:tcW w:w="2121" w:type="dxa"/>
+            <w:vAlign w:val="center"/>
+          </w:tcPr>
+          <w:p>
+            <w:pPr>
+              <w:jc w:val="center"/>
+              <w:rPr>
+                <w:color w:val="70AD47" w:themeColor="accent6"/>
+              </w:rPr>
+            </w:pPr>
+            <w:r>
+              <w:rPr>
+                <w:color w:val="FF0000"/>
+              </w:rPr>
+              <w:t>Erreur</w:t>
+            </w:r>
+          </w:p>
+        </w:tc>
+      </w:tr>
+      <w:tr>
+        <w:trPr>
+          <w:jc w:val="center"/>
+        </w:trPr>
+        <w:tc>
+          <w:tcPr>
+            <w:tcW w:w="4815" w:type="dxa"/>
+          </w:tcPr>
+          <w:p>
+            <w:r>
+              <w:t>Addition avec une matrice rempli de 0 et même modulo</w:t>
+            </w:r>
+          </w:p>
+        </w:tc>
+        <w:tc>
+          <w:tcPr>
+            <w:tcW w:w="2126" w:type="dxa"/>
+            <w:vAlign w:val="center"/>
+          </w:tcPr>
+          <w:p>
+            <w:pPr>
+              <w:jc w:val="center"/>
+              <w:rPr>
+                <w:color w:val="FF0000"/>
+              </w:rPr>
+            </w:pPr>
+            <w:r>
+              <w:rPr>
+                <w:color w:val="70AD47" w:themeColor="accent6"/>
+              </w:rPr>
+              <w:t>Ok</w:t>
+            </w:r>
+          </w:p>
+        </w:tc>
+        <w:tc>
+          <w:tcPr>
+            <w:tcW w:w="2121" w:type="dxa"/>
+            <w:vAlign w:val="center"/>
+          </w:tcPr>
+          <w:p>
+            <w:pPr>
+              <w:jc w:val="center"/>
+              <w:rPr>
+                <w:color w:val="FF0000"/>
+              </w:rPr>
+            </w:pPr>
+            <w:r>
+              <w:rPr>
+                <w:color w:val="70AD47" w:themeColor="accent6"/>
+              </w:rPr>
+              <w:t>Ok</w:t>
+            </w:r>
+          </w:p>
+        </w:tc>
+      </w:tr>
+      <w:tr>
+        <w:trPr>
+          <w:jc w:val="center"/>
+        </w:trPr>
+        <w:tc>
+          <w:tcPr>
+            <w:tcW w:w="4815" w:type="dxa"/>
+          </w:tcPr>
+          <w:p>
+            <w:r>
+              <w:t>Addition avec une matrice rempli de 0 et différent modulo</w:t>
+            </w:r>
+          </w:p>
+        </w:tc>
+        <w:tc>
+          <w:tcPr>
+            <w:tcW w:w="2126" w:type="dxa"/>
+            <w:vAlign w:val="center"/>
+          </w:tcPr>
+          <w:p>
+            <w:pPr>
+              <w:jc w:val="center"/>
+              <w:rPr>
+                <w:color w:val="70AD47" w:themeColor="accent6"/>
+              </w:rPr>
+            </w:pPr>
+            <w:r>
+              <w:rPr>
+                <w:color w:val="FF0000"/>
+              </w:rPr>
+              <w:t>Erreur</w:t>
+            </w:r>
+          </w:p>
+        </w:tc>
+        <w:tc>
+          <w:tcPr>
+            <w:tcW w:w="2121" w:type="dxa"/>
+            <w:vAlign w:val="center"/>
+          </w:tcPr>
+          <w:p>
+            <w:pPr>
+              <w:jc w:val="center"/>
+              <w:rPr>
+                <w:color w:val="70AD47" w:themeColor="accent6"/>
+              </w:rPr>
+            </w:pPr>
+            <w:r>
+              <w:rPr>
+                <w:color w:val="FF0000"/>
+              </w:rPr>
+              <w:t>Erreur</w:t>
+            </w:r>
           </w:p>
         </w:tc>
       </w:tr>
@@ -1073,6 +4085,29 @@
       <w:szCs w:val="32"/>
     </w:rPr>
   </w:style>
+  <w:style w:type="paragraph" w:styleId="Titre2">
+    <w:name w:val="heading 2"/>
+    <w:basedOn w:val="Normal"/>
+    <w:next w:val="Normal"/>
+    <w:link w:val="Titre2Car"/>
+    <w:uiPriority w:val="9"/>
+    <w:unhideWhenUsed/>
+    <w:qFormat/>
+    <w:rsid w:val="00FC0AD2"/>
+    <w:pPr>
+      <w:keepNext/>
+      <w:keepLines/>
+      <w:spacing w:before="40" w:after="0"/>
+      <w:outlineLvl w:val="1"/>
+    </w:pPr>
+    <w:rPr>
+      <w:rFonts w:eastAsiaTheme="majorEastAsia" w:cstheme="majorBidi"/>
+      <w:b/>
+      <w:color w:val="5B9BD5" w:themeColor="accent5"/>
+      <w:sz w:val="28"/>
+      <w:szCs w:val="26"/>
+    </w:rPr>
+  </w:style>
   <w:style w:type="character" w:default="1" w:styleId="Policepardfaut">
     <w:name w:val="Default Paragraph Font"/>
     <w:uiPriority w:val="1"/>
@@ -1211,6 +4246,20 @@
       <w:color w:val="5B9BD5" w:themeColor="accent5"/>
       <w:sz w:val="36"/>
       <w:szCs w:val="32"/>
+    </w:rPr>
+  </w:style>
+  <w:style w:type="character" w:customStyle="1" w:styleId="Titre2Car">
+    <w:name w:val="Titre 2 Car"/>
+    <w:basedOn w:val="Policepardfaut"/>
+    <w:link w:val="Titre2"/>
+    <w:uiPriority w:val="9"/>
+    <w:rsid w:val="00FC0AD2"/>
+    <w:rPr>
+      <w:rFonts w:ascii="Baskerville Old Face" w:eastAsiaTheme="majorEastAsia" w:hAnsi="Baskerville Old Face" w:cstheme="majorBidi"/>
+      <w:b/>
+      <w:color w:val="5B9BD5" w:themeColor="accent5"/>
+      <w:sz w:val="28"/>
+      <w:szCs w:val="26"/>
     </w:rPr>
   </w:style>
 </w:styles>

</xml_diff>

<commit_message>
uml & report done
</commit_message>
<xml_diff>
--- a/Labo1_Rapport.docx
+++ b/Labo1_Rapport.docx
@@ -44,7 +44,230 @@
         <w:t>Class Matrix</w:t>
       </w:r>
     </w:p>
-    <w:p/>
+    <w:p>
+      <w:r>
+        <w:t xml:space="preserve">Classe pour la création des matrices, elle se compose de variables </w:t>
+      </w:r>
+      <w:r>
+        <w:rPr>
+          <w:u w:val="single"/>
+        </w:rPr>
+        <w:t>n</w:t>
+      </w:r>
+      <w:r>
+        <w:t xml:space="preserve"> et </w:t>
+      </w:r>
+      <w:r>
+        <w:rPr>
+          <w:u w:val="single"/>
+        </w:rPr>
+        <w:t>m</w:t>
+      </w:r>
+      <w:r>
+        <w:t xml:space="preserve"> pour la taille, </w:t>
+      </w:r>
+      <w:r>
+        <w:rPr>
+          <w:u w:val="single"/>
+        </w:rPr>
+        <w:t>modulo</w:t>
+      </w:r>
+      <w:r>
+        <w:t xml:space="preserve"> pour indiquer quelle valeur max peuvent avoir nos valeurs dans la matrice et d’un tableau de tableau nommé </w:t>
+      </w:r>
+      <w:r>
+        <w:rPr>
+          <w:u w:val="single"/>
+        </w:rPr>
+        <w:t>data</w:t>
+      </w:r>
+      <w:r>
+        <w:t>.</w:t>
+      </w:r>
+    </w:p>
+    <w:p>
+      <w:r>
+        <w:t>Il y a 4 constructeurs</w:t>
+      </w:r>
+      <w:r>
+        <w:t xml:space="preserve"> dans notre classe, un privé (constructeur par défaut) et </w:t>
+      </w:r>
+      <w:r>
+        <w:t>trois</w:t>
+      </w:r>
+      <w:r>
+        <w:t xml:space="preserve"> publics. Ces </w:t>
+      </w:r>
+      <w:r>
+        <w:t>trois</w:t>
+      </w:r>
+      <w:r>
+        <w:t xml:space="preserve"> derniers sont pour la création de nos matrices. Le premier prend en paramètres </w:t>
+      </w:r>
+      <w:r>
+        <w:rPr>
+          <w:u w:val="single"/>
+        </w:rPr>
+        <w:t>n</w:t>
+      </w:r>
+      <w:r>
+        <w:t xml:space="preserve">, </w:t>
+      </w:r>
+      <w:r>
+        <w:rPr>
+          <w:u w:val="single"/>
+        </w:rPr>
+        <w:t>m</w:t>
+      </w:r>
+      <w:r>
+        <w:t xml:space="preserve">, </w:t>
+      </w:r>
+      <w:r>
+        <w:rPr>
+          <w:u w:val="single"/>
+        </w:rPr>
+        <w:t>modulo</w:t>
+      </w:r>
+      <w:r>
+        <w:t xml:space="preserve"> et un </w:t>
+      </w:r>
+      <w:r>
+        <w:t>booléen</w:t>
+      </w:r>
+      <w:r>
+        <w:t xml:space="preserve"> pour indiquer si l’on veut générer les valeurs de la matrice aléatoirement. Le deuxième a les mêmes paramètres que le premier sauf le </w:t>
+      </w:r>
+      <w:r>
+        <w:t>booléen</w:t>
+      </w:r>
+      <w:r>
+        <w:t xml:space="preserve"> en moins, mais fait appel à ce dernier avec « false » pour le </w:t>
+      </w:r>
+      <w:r>
+        <w:t>booléen</w:t>
+      </w:r>
+      <w:r>
+        <w:t xml:space="preserve">. Le troisième est le constructeur par copie </w:t>
+      </w:r>
+      <w:r>
+        <w:t>de notre classe. Pour finir, il n’y a qu’un seul destructeur.</w:t>
+      </w:r>
+    </w:p>
+    <w:p>
+      <w:r>
+        <w:t xml:space="preserve">Aux niveaux des calculs, nous avons décidé d’utiliser des méthodes qui font appel à la classe </w:t>
+      </w:r>
+      <w:proofErr w:type="spellStart"/>
+      <w:r>
+        <w:rPr>
+          <w:b/>
+          <w:bCs/>
+        </w:rPr>
+        <w:t>Operation</w:t>
+      </w:r>
+      <w:proofErr w:type="spellEnd"/>
+      <w:r>
+        <w:t xml:space="preserve">. Il y a trois méthodes différentes, une pour effectuer les calculs directement sur la matrice qui appel celle-ci </w:t>
+      </w:r>
+      <w:r>
+        <w:t>(</w:t>
+      </w:r>
+      <w:proofErr w:type="spellStart"/>
+      <w:r>
+        <w:rPr>
+          <w:i/>
+          <w:iCs/>
+        </w:rPr>
+        <w:t>operation</w:t>
+      </w:r>
+      <w:proofErr w:type="spellEnd"/>
+      <w:r>
+        <w:rPr>
+          <w:i/>
+          <w:iCs/>
+        </w:rPr>
+        <w:t>(…)</w:t>
+      </w:r>
+      <w:r>
+        <w:t>)</w:t>
+      </w:r>
+      <w:r>
+        <w:t>, ensuite une qui renvoie une nouvelle matrice allouer statiquement en mémoire et qui est renvoyée en valeur et non par référence (</w:t>
+      </w:r>
+      <w:proofErr w:type="spellStart"/>
+      <w:r>
+        <w:rPr>
+          <w:i/>
+          <w:iCs/>
+        </w:rPr>
+        <w:t>operation</w:t>
+      </w:r>
+      <w:r>
+        <w:rPr>
+          <w:i/>
+          <w:iCs/>
+        </w:rPr>
+        <w:t>ByValue</w:t>
+      </w:r>
+      <w:proofErr w:type="spellEnd"/>
+      <w:r>
+        <w:rPr>
+          <w:i/>
+          <w:iCs/>
+        </w:rPr>
+        <w:t>(…)</w:t>
+      </w:r>
+      <w:r>
+        <w:t xml:space="preserve">). Et une dernière, qui renvoie un pointeur sur une matrice allouer dynamiquement en mémoire </w:t>
+      </w:r>
+      <w:r>
+        <w:t>(</w:t>
+      </w:r>
+      <w:proofErr w:type="spellStart"/>
+      <w:r>
+        <w:rPr>
+          <w:i/>
+          <w:iCs/>
+        </w:rPr>
+        <w:t>operation</w:t>
+      </w:r>
+      <w:r>
+        <w:rPr>
+          <w:i/>
+          <w:iCs/>
+        </w:rPr>
+        <w:t>ByPointer</w:t>
+      </w:r>
+      <w:proofErr w:type="spellEnd"/>
+      <w:r>
+        <w:rPr>
+          <w:i/>
+          <w:iCs/>
+        </w:rPr>
+        <w:t>(…)</w:t>
+      </w:r>
+      <w:r>
+        <w:t>)</w:t>
+      </w:r>
+      <w:r>
+        <w:t xml:space="preserve">. Chacune de ces méthodes prend en paramètres une matrix et un Object de type </w:t>
+      </w:r>
+      <w:proofErr w:type="spellStart"/>
+      <w:r>
+        <w:rPr>
+          <w:b/>
+          <w:bCs/>
+        </w:rPr>
+        <w:t>Operation</w:t>
+      </w:r>
+      <w:proofErr w:type="spellEnd"/>
+      <w:r>
+        <w:t xml:space="preserve">. Pour finir, ces méthodes sont appelées par des fonctions </w:t>
+      </w:r>
+      <w:r>
+        <w:t>qui effectue les opérations arithmétiques demandés (addition, soustraction, multiplication).</w:t>
+      </w:r>
+    </w:p>
     <w:p>
       <w:pPr>
         <w:pStyle w:val="Titre2"/>
@@ -70,7 +293,13 @@
         <w:t>Matrix</w:t>
       </w:r>
       <w:r>
-        <w:t xml:space="preserve">, nous avons créer une classe </w:t>
+        <w:t xml:space="preserve">, nous avons </w:t>
+      </w:r>
+      <w:r>
+        <w:t>créé</w:t>
+      </w:r>
+      <w:r>
+        <w:t xml:space="preserve"> une classe </w:t>
       </w:r>
       <w:proofErr w:type="spellStart"/>
       <w:r>
@@ -100,7 +329,13 @@
     </w:p>
     <w:p>
       <w:r>
-        <w:t xml:space="preserve">Comme conseillé dans la documentation, nous avons créer une classe </w:t>
+        <w:t xml:space="preserve">Comme conseillé dans la documentation, nous avons </w:t>
+      </w:r>
+      <w:r>
+        <w:t>créé</w:t>
+      </w:r>
+      <w:r>
+        <w:t xml:space="preserve"> une classe </w:t>
       </w:r>
       <w:proofErr w:type="spellStart"/>
       <w:r>
@@ -128,6 +363,7 @@
         <w:pStyle w:val="Titre1"/>
       </w:pPr>
       <w:r>
+        <w:lastRenderedPageBreak/>
         <w:t>Test</w:t>
       </w:r>
     </w:p>
@@ -366,13 +602,7 @@
           </w:tcPr>
           <w:p>
             <w:r>
-              <w:t xml:space="preserve">Génération de matrice avec </w:t>
-            </w:r>
-            <w:r>
-              <w:t>modulo égal à</w:t>
-            </w:r>
-            <w:r>
-              <w:t xml:space="preserve"> 0</w:t>
+              <w:t>Génération de matrice avec modulo égal à 0</w:t>
             </w:r>
           </w:p>
         </w:tc>
@@ -528,7 +758,11 @@
         </w:tc>
       </w:tr>
     </w:tbl>
-    <w:p/>
+    <w:p>
+      <w:pPr>
+        <w:pStyle w:val="Titre2"/>
+      </w:pPr>
+    </w:p>
     <w:p>
       <w:pPr>
         <w:pStyle w:val="Titre2"/>
@@ -760,109 +994,40 @@
           </w:tcPr>
           <w:p>
             <w:r>
-              <w:t>Utilisation de l’</w:t>
-            </w:r>
-            <w:r>
-              <w:t>opérateur</w:t>
-            </w:r>
-            <w:r>
-              <w:t xml:space="preserve"> d’affectation </w:t>
-            </w:r>
-            <w:r>
-              <w:t>avec matrices de taille différente</w:t>
-            </w:r>
-          </w:p>
-        </w:tc>
-        <w:tc>
-          <w:tcPr>
-            <w:tcW w:w="2126" w:type="dxa"/>
-            <w:vAlign w:val="center"/>
-          </w:tcPr>
-          <w:p>
-            <w:pPr>
-              <w:jc w:val="center"/>
-              <w:rPr>
-                <w:color w:val="FF0000"/>
-              </w:rPr>
-            </w:pPr>
-            <w:r>
-              <w:rPr>
-                <w:color w:val="70AD47" w:themeColor="accent6"/>
-              </w:rPr>
-              <w:t>Ok</w:t>
-            </w:r>
-          </w:p>
-        </w:tc>
-        <w:tc>
-          <w:tcPr>
-            <w:tcW w:w="2121" w:type="dxa"/>
-            <w:vAlign w:val="center"/>
-          </w:tcPr>
-          <w:p>
-            <w:pPr>
-              <w:jc w:val="center"/>
-              <w:rPr>
-                <w:color w:val="FF0000"/>
-              </w:rPr>
-            </w:pPr>
-            <w:r>
-              <w:rPr>
-                <w:color w:val="70AD47" w:themeColor="accent6"/>
-              </w:rPr>
-              <w:t>Ok</w:t>
-            </w:r>
-          </w:p>
-        </w:tc>
-      </w:tr>
-      <w:tr>
-        <w:trPr>
-          <w:jc w:val="center"/>
-        </w:trPr>
-        <w:tc>
-          <w:tcPr>
-            <w:tcW w:w="4815" w:type="dxa"/>
-          </w:tcPr>
-          <w:p>
-            <w:r>
-              <w:t xml:space="preserve">Utilisation de l’opérateur d’affectation avec matrice </w:t>
-            </w:r>
-            <w:proofErr w:type="spellStart"/>
-            <w:r>
-              <w:t>Null</w:t>
-            </w:r>
-            <w:proofErr w:type="spellEnd"/>
-          </w:p>
-        </w:tc>
-        <w:tc>
-          <w:tcPr>
-            <w:tcW w:w="2126" w:type="dxa"/>
-            <w:vAlign w:val="center"/>
-          </w:tcPr>
-          <w:p>
-            <w:pPr>
-              <w:jc w:val="center"/>
-              <w:rPr>
-                <w:color w:val="70AD47" w:themeColor="accent6"/>
-              </w:rPr>
-            </w:pPr>
-            <w:r>
-              <w:rPr>
-                <w:color w:val="70AD47" w:themeColor="accent6"/>
-              </w:rPr>
-              <w:t>Ok</w:t>
-            </w:r>
-          </w:p>
-        </w:tc>
-        <w:tc>
-          <w:tcPr>
-            <w:tcW w:w="2121" w:type="dxa"/>
-            <w:vAlign w:val="center"/>
-          </w:tcPr>
-          <w:p>
-            <w:pPr>
-              <w:jc w:val="center"/>
-              <w:rPr>
-                <w:color w:val="70AD47" w:themeColor="accent6"/>
+              <w:t>Utilisation de l’opérateur d’affectation avec matrices de taille différente</w:t>
+            </w:r>
+          </w:p>
+        </w:tc>
+        <w:tc>
+          <w:tcPr>
+            <w:tcW w:w="2126" w:type="dxa"/>
+            <w:vAlign w:val="center"/>
+          </w:tcPr>
+          <w:p>
+            <w:pPr>
+              <w:jc w:val="center"/>
+              <w:rPr>
+                <w:color w:val="FF0000"/>
+              </w:rPr>
+            </w:pPr>
+            <w:r>
+              <w:rPr>
+                <w:color w:val="70AD47" w:themeColor="accent6"/>
+              </w:rPr>
+              <w:t>Ok</w:t>
+            </w:r>
+          </w:p>
+        </w:tc>
+        <w:tc>
+          <w:tcPr>
+            <w:tcW w:w="2121" w:type="dxa"/>
+            <w:vAlign w:val="center"/>
+          </w:tcPr>
+          <w:p>
+            <w:pPr>
+              <w:jc w:val="center"/>
+              <w:rPr>
+                <w:color w:val="FF0000"/>
               </w:rPr>
             </w:pPr>
             <w:r>
@@ -875,7 +1040,11 @@
         </w:tc>
       </w:tr>
     </w:tbl>
-    <w:p/>
+    <w:p>
+      <w:pPr>
+        <w:pStyle w:val="Titre2"/>
+      </w:pPr>
+    </w:p>
     <w:p>
       <w:pPr>
         <w:pStyle w:val="Titre2"/>
@@ -1057,13 +1226,235 @@
           </w:tcPr>
           <w:p>
             <w:r>
+              <w:t>Addition par valeur de matrices de même taille et modulo</w:t>
+            </w:r>
+          </w:p>
+        </w:tc>
+        <w:tc>
+          <w:tcPr>
+            <w:tcW w:w="2126" w:type="dxa"/>
+            <w:vAlign w:val="center"/>
+          </w:tcPr>
+          <w:p>
+            <w:pPr>
+              <w:jc w:val="center"/>
+              <w:rPr>
+                <w:color w:val="70AD47" w:themeColor="accent6"/>
+              </w:rPr>
+            </w:pPr>
+            <w:r>
+              <w:rPr>
+                <w:color w:val="70AD47" w:themeColor="accent6"/>
+              </w:rPr>
+              <w:t>Ok</w:t>
+            </w:r>
+          </w:p>
+        </w:tc>
+        <w:tc>
+          <w:tcPr>
+            <w:tcW w:w="2121" w:type="dxa"/>
+            <w:vAlign w:val="center"/>
+          </w:tcPr>
+          <w:p>
+            <w:pPr>
+              <w:jc w:val="center"/>
+              <w:rPr>
+                <w:color w:val="70AD47" w:themeColor="accent6"/>
+              </w:rPr>
+            </w:pPr>
+            <w:r>
+              <w:rPr>
+                <w:color w:val="70AD47" w:themeColor="accent6"/>
+              </w:rPr>
+              <w:t>Ok</w:t>
+            </w:r>
+          </w:p>
+        </w:tc>
+      </w:tr>
+      <w:tr>
+        <w:trPr>
+          <w:jc w:val="center"/>
+        </w:trPr>
+        <w:tc>
+          <w:tcPr>
+            <w:tcW w:w="4815" w:type="dxa"/>
+          </w:tcPr>
+          <w:p>
+            <w:r>
+              <w:t>Addition par pointeur de matrices de même taille et modulo</w:t>
+            </w:r>
+          </w:p>
+        </w:tc>
+        <w:tc>
+          <w:tcPr>
+            <w:tcW w:w="2126" w:type="dxa"/>
+            <w:vAlign w:val="center"/>
+          </w:tcPr>
+          <w:p>
+            <w:pPr>
+              <w:jc w:val="center"/>
+              <w:rPr>
+                <w:color w:val="70AD47" w:themeColor="accent6"/>
+              </w:rPr>
+            </w:pPr>
+            <w:r>
+              <w:rPr>
+                <w:color w:val="70AD47" w:themeColor="accent6"/>
+              </w:rPr>
+              <w:t>Ok</w:t>
+            </w:r>
+          </w:p>
+        </w:tc>
+        <w:tc>
+          <w:tcPr>
+            <w:tcW w:w="2121" w:type="dxa"/>
+            <w:vAlign w:val="center"/>
+          </w:tcPr>
+          <w:p>
+            <w:pPr>
+              <w:jc w:val="center"/>
+              <w:rPr>
+                <w:color w:val="70AD47" w:themeColor="accent6"/>
+              </w:rPr>
+            </w:pPr>
+            <w:r>
+              <w:rPr>
+                <w:color w:val="70AD47" w:themeColor="accent6"/>
+              </w:rPr>
+              <w:t>Ok</w:t>
+            </w:r>
+          </w:p>
+        </w:tc>
+      </w:tr>
+      <w:tr>
+        <w:trPr>
+          <w:jc w:val="center"/>
+        </w:trPr>
+        <w:tc>
+          <w:tcPr>
+            <w:tcW w:w="4815" w:type="dxa"/>
+          </w:tcPr>
+          <w:p>
+            <w:r>
               <w:t xml:space="preserve">Addition </w:t>
             </w:r>
-            <w:r>
-              <w:t>par valeur</w:t>
-            </w:r>
-            <w:r>
-              <w:t xml:space="preserve"> de matrices de même taille et modulo</w:t>
+            <w:proofErr w:type="spellStart"/>
+            <w:r>
+              <w:t>inline</w:t>
+            </w:r>
+            <w:proofErr w:type="spellEnd"/>
+            <w:r>
+              <w:t xml:space="preserve"> de matrices de taille différente mais même modulo</w:t>
+            </w:r>
+          </w:p>
+        </w:tc>
+        <w:tc>
+          <w:tcPr>
+            <w:tcW w:w="2126" w:type="dxa"/>
+            <w:vAlign w:val="center"/>
+          </w:tcPr>
+          <w:p>
+            <w:pPr>
+              <w:jc w:val="center"/>
+              <w:rPr>
+                <w:color w:val="70AD47" w:themeColor="accent6"/>
+              </w:rPr>
+            </w:pPr>
+            <w:r>
+              <w:rPr>
+                <w:color w:val="70AD47" w:themeColor="accent6"/>
+              </w:rPr>
+              <w:t>Ok</w:t>
+            </w:r>
+          </w:p>
+        </w:tc>
+        <w:tc>
+          <w:tcPr>
+            <w:tcW w:w="2121" w:type="dxa"/>
+            <w:vAlign w:val="center"/>
+          </w:tcPr>
+          <w:p>
+            <w:pPr>
+              <w:jc w:val="center"/>
+              <w:rPr>
+                <w:color w:val="70AD47" w:themeColor="accent6"/>
+              </w:rPr>
+            </w:pPr>
+            <w:r>
+              <w:rPr>
+                <w:color w:val="70AD47" w:themeColor="accent6"/>
+              </w:rPr>
+              <w:t>Ok</w:t>
+            </w:r>
+          </w:p>
+        </w:tc>
+      </w:tr>
+      <w:tr>
+        <w:trPr>
+          <w:jc w:val="center"/>
+        </w:trPr>
+        <w:tc>
+          <w:tcPr>
+            <w:tcW w:w="4815" w:type="dxa"/>
+          </w:tcPr>
+          <w:p>
+            <w:r>
+              <w:t>Addition par valeur de matrices de taille différente mais même modulo</w:t>
+            </w:r>
+          </w:p>
+        </w:tc>
+        <w:tc>
+          <w:tcPr>
+            <w:tcW w:w="2126" w:type="dxa"/>
+            <w:vAlign w:val="center"/>
+          </w:tcPr>
+          <w:p>
+            <w:pPr>
+              <w:jc w:val="center"/>
+              <w:rPr>
+                <w:color w:val="70AD47" w:themeColor="accent6"/>
+              </w:rPr>
+            </w:pPr>
+            <w:r>
+              <w:rPr>
+                <w:color w:val="70AD47" w:themeColor="accent6"/>
+              </w:rPr>
+              <w:t>Ok</w:t>
+            </w:r>
+          </w:p>
+        </w:tc>
+        <w:tc>
+          <w:tcPr>
+            <w:tcW w:w="2121" w:type="dxa"/>
+            <w:vAlign w:val="center"/>
+          </w:tcPr>
+          <w:p>
+            <w:pPr>
+              <w:jc w:val="center"/>
+              <w:rPr>
+                <w:color w:val="70AD47" w:themeColor="accent6"/>
+              </w:rPr>
+            </w:pPr>
+            <w:r>
+              <w:rPr>
+                <w:color w:val="70AD47" w:themeColor="accent6"/>
+              </w:rPr>
+              <w:t>Ok</w:t>
+            </w:r>
+          </w:p>
+        </w:tc>
+      </w:tr>
+      <w:tr>
+        <w:trPr>
+          <w:jc w:val="center"/>
+        </w:trPr>
+        <w:tc>
+          <w:tcPr>
+            <w:tcW w:w="4815" w:type="dxa"/>
+          </w:tcPr>
+          <w:p>
+            <w:r>
+              <w:t>Addition par pointeur de matrices de taille différente mais même modulo</w:t>
             </w:r>
           </w:p>
         </w:tc>
@@ -1120,265 +1511,13 @@
             <w:r>
               <w:t xml:space="preserve">Addition </w:t>
             </w:r>
-            <w:r>
-              <w:t>par pointeur</w:t>
-            </w:r>
-            <w:r>
-              <w:t xml:space="preserve"> de matrices de même taille et modulo</w:t>
-            </w:r>
-          </w:p>
-        </w:tc>
-        <w:tc>
-          <w:tcPr>
-            <w:tcW w:w="2126" w:type="dxa"/>
-            <w:vAlign w:val="center"/>
-          </w:tcPr>
-          <w:p>
-            <w:pPr>
-              <w:jc w:val="center"/>
-              <w:rPr>
-                <w:color w:val="70AD47" w:themeColor="accent6"/>
-              </w:rPr>
-            </w:pPr>
-            <w:r>
-              <w:rPr>
-                <w:color w:val="70AD47" w:themeColor="accent6"/>
-              </w:rPr>
-              <w:t>Ok</w:t>
-            </w:r>
-          </w:p>
-        </w:tc>
-        <w:tc>
-          <w:tcPr>
-            <w:tcW w:w="2121" w:type="dxa"/>
-            <w:vAlign w:val="center"/>
-          </w:tcPr>
-          <w:p>
-            <w:pPr>
-              <w:jc w:val="center"/>
-              <w:rPr>
-                <w:color w:val="70AD47" w:themeColor="accent6"/>
-              </w:rPr>
-            </w:pPr>
-            <w:r>
-              <w:rPr>
-                <w:color w:val="70AD47" w:themeColor="accent6"/>
-              </w:rPr>
-              <w:t>Ok</w:t>
-            </w:r>
-          </w:p>
-        </w:tc>
-      </w:tr>
-      <w:tr>
-        <w:trPr>
-          <w:jc w:val="center"/>
-        </w:trPr>
-        <w:tc>
-          <w:tcPr>
-            <w:tcW w:w="4815" w:type="dxa"/>
-          </w:tcPr>
-          <w:p>
-            <w:r>
-              <w:t xml:space="preserve">Addition </w:t>
-            </w:r>
             <w:proofErr w:type="spellStart"/>
             <w:r>
               <w:t>inline</w:t>
             </w:r>
             <w:proofErr w:type="spellEnd"/>
             <w:r>
-              <w:t xml:space="preserve"> de matrices </w:t>
-            </w:r>
-            <w:r>
-              <w:t>de</w:t>
-            </w:r>
-            <w:r>
-              <w:t xml:space="preserve"> taille</w:t>
-            </w:r>
-            <w:r>
-              <w:t xml:space="preserve"> différente mais même</w:t>
-            </w:r>
-            <w:r>
-              <w:t xml:space="preserve"> modulo</w:t>
-            </w:r>
-          </w:p>
-        </w:tc>
-        <w:tc>
-          <w:tcPr>
-            <w:tcW w:w="2126" w:type="dxa"/>
-            <w:vAlign w:val="center"/>
-          </w:tcPr>
-          <w:p>
-            <w:pPr>
-              <w:jc w:val="center"/>
-              <w:rPr>
-                <w:color w:val="70AD47" w:themeColor="accent6"/>
-              </w:rPr>
-            </w:pPr>
-            <w:r>
-              <w:rPr>
-                <w:color w:val="70AD47" w:themeColor="accent6"/>
-              </w:rPr>
-              <w:t>Ok</w:t>
-            </w:r>
-          </w:p>
-        </w:tc>
-        <w:tc>
-          <w:tcPr>
-            <w:tcW w:w="2121" w:type="dxa"/>
-            <w:vAlign w:val="center"/>
-          </w:tcPr>
-          <w:p>
-            <w:pPr>
-              <w:jc w:val="center"/>
-              <w:rPr>
-                <w:color w:val="70AD47" w:themeColor="accent6"/>
-              </w:rPr>
-            </w:pPr>
-            <w:r>
-              <w:rPr>
-                <w:color w:val="70AD47" w:themeColor="accent6"/>
-              </w:rPr>
-              <w:t>Ok</w:t>
-            </w:r>
-          </w:p>
-        </w:tc>
-      </w:tr>
-      <w:tr>
-        <w:trPr>
-          <w:jc w:val="center"/>
-        </w:trPr>
-        <w:tc>
-          <w:tcPr>
-            <w:tcW w:w="4815" w:type="dxa"/>
-          </w:tcPr>
-          <w:p>
-            <w:r>
-              <w:t>Addition par valeur de matrices de taille différente mais même modulo</w:t>
-            </w:r>
-          </w:p>
-        </w:tc>
-        <w:tc>
-          <w:tcPr>
-            <w:tcW w:w="2126" w:type="dxa"/>
-            <w:vAlign w:val="center"/>
-          </w:tcPr>
-          <w:p>
-            <w:pPr>
-              <w:jc w:val="center"/>
-              <w:rPr>
-                <w:color w:val="70AD47" w:themeColor="accent6"/>
-              </w:rPr>
-            </w:pPr>
-            <w:r>
-              <w:rPr>
-                <w:color w:val="70AD47" w:themeColor="accent6"/>
-              </w:rPr>
-              <w:t>Ok</w:t>
-            </w:r>
-          </w:p>
-        </w:tc>
-        <w:tc>
-          <w:tcPr>
-            <w:tcW w:w="2121" w:type="dxa"/>
-            <w:vAlign w:val="center"/>
-          </w:tcPr>
-          <w:p>
-            <w:pPr>
-              <w:jc w:val="center"/>
-              <w:rPr>
-                <w:color w:val="70AD47" w:themeColor="accent6"/>
-              </w:rPr>
-            </w:pPr>
-            <w:r>
-              <w:rPr>
-                <w:color w:val="70AD47" w:themeColor="accent6"/>
-              </w:rPr>
-              <w:t>Ok</w:t>
-            </w:r>
-          </w:p>
-        </w:tc>
-      </w:tr>
-      <w:tr>
-        <w:trPr>
-          <w:jc w:val="center"/>
-        </w:trPr>
-        <w:tc>
-          <w:tcPr>
-            <w:tcW w:w="4815" w:type="dxa"/>
-          </w:tcPr>
-          <w:p>
-            <w:r>
-              <w:t>Addition par pointeur de matrices de taille différente mais même modulo</w:t>
-            </w:r>
-          </w:p>
-        </w:tc>
-        <w:tc>
-          <w:tcPr>
-            <w:tcW w:w="2126" w:type="dxa"/>
-            <w:vAlign w:val="center"/>
-          </w:tcPr>
-          <w:p>
-            <w:pPr>
-              <w:jc w:val="center"/>
-              <w:rPr>
-                <w:color w:val="70AD47" w:themeColor="accent6"/>
-              </w:rPr>
-            </w:pPr>
-            <w:r>
-              <w:rPr>
-                <w:color w:val="70AD47" w:themeColor="accent6"/>
-              </w:rPr>
-              <w:t>Ok</w:t>
-            </w:r>
-          </w:p>
-        </w:tc>
-        <w:tc>
-          <w:tcPr>
-            <w:tcW w:w="2121" w:type="dxa"/>
-            <w:vAlign w:val="center"/>
-          </w:tcPr>
-          <w:p>
-            <w:pPr>
-              <w:jc w:val="center"/>
-              <w:rPr>
-                <w:color w:val="70AD47" w:themeColor="accent6"/>
-              </w:rPr>
-            </w:pPr>
-            <w:r>
-              <w:rPr>
-                <w:color w:val="70AD47" w:themeColor="accent6"/>
-              </w:rPr>
-              <w:t>Ok</w:t>
-            </w:r>
-          </w:p>
-        </w:tc>
-      </w:tr>
-      <w:tr>
-        <w:trPr>
-          <w:jc w:val="center"/>
-        </w:trPr>
-        <w:tc>
-          <w:tcPr>
-            <w:tcW w:w="4815" w:type="dxa"/>
-          </w:tcPr>
-          <w:p>
-            <w:r>
-              <w:t xml:space="preserve">Addition </w:t>
-            </w:r>
-            <w:proofErr w:type="spellStart"/>
-            <w:r>
-              <w:t>inline</w:t>
-            </w:r>
-            <w:proofErr w:type="spellEnd"/>
-            <w:r>
-              <w:t xml:space="preserve"> de matrices </w:t>
-            </w:r>
-            <w:r>
-              <w:t>de différente</w:t>
-            </w:r>
-            <w:r>
-              <w:t xml:space="preserve"> taille et modulo</w:t>
+              <w:t xml:space="preserve"> de matrices de différente taille et modulo</w:t>
             </w:r>
           </w:p>
         </w:tc>
@@ -1433,13 +1572,7 @@
           </w:tcPr>
           <w:p>
             <w:r>
-              <w:t xml:space="preserve">Addition par valeur de matrices de </w:t>
-            </w:r>
-            <w:r>
-              <w:t>différente</w:t>
-            </w:r>
-            <w:r>
-              <w:t xml:space="preserve"> taille et modulo</w:t>
+              <w:t>Addition par valeur de matrices de différente taille et modulo</w:t>
             </w:r>
           </w:p>
         </w:tc>
@@ -1494,13 +1627,7 @@
           </w:tcPr>
           <w:p>
             <w:r>
-              <w:t xml:space="preserve">Addition par pointeur de matrices de </w:t>
-            </w:r>
-            <w:r>
-              <w:t>différente</w:t>
-            </w:r>
-            <w:r>
-              <w:t xml:space="preserve"> taille et modulo</w:t>
+              <w:t>Addition par pointeur de matrices de différente taille et modulo</w:t>
             </w:r>
           </w:p>
         </w:tc>
@@ -1610,13 +1737,7 @@
           </w:tcPr>
           <w:p>
             <w:r>
-              <w:t xml:space="preserve">Addition de matrices de taille N x M et M x N, </w:t>
-            </w:r>
-            <w:r>
-              <w:t>différent</w:t>
-            </w:r>
-            <w:r>
-              <w:t xml:space="preserve"> modulo</w:t>
+              <w:t>Addition de matrices de taille N x M et M x N, différent modulo</w:t>
             </w:r>
           </w:p>
         </w:tc>
@@ -1726,13 +1847,7 @@
           </w:tcPr>
           <w:p>
             <w:r>
-              <w:t xml:space="preserve">Addition avec une matrice rempli de 0 et </w:t>
-            </w:r>
-            <w:r>
-              <w:t>différent</w:t>
-            </w:r>
-            <w:r>
-              <w:t xml:space="preserve"> modulo</w:t>
+              <w:t>Addition avec une matrice rempli de 0 et différent modulo</w:t>
             </w:r>
           </w:p>
         </w:tc>
@@ -1897,10 +2012,7 @@
           </w:tcPr>
           <w:p>
             <w:r>
-              <w:t>Soustraction</w:t>
-            </w:r>
-            <w:r>
-              <w:t xml:space="preserve"> </w:t>
+              <w:t xml:space="preserve">Soustraction </w:t>
             </w:r>
             <w:proofErr w:type="spellStart"/>
             <w:r>
@@ -2322,7 +2434,6 @@
           </w:tcPr>
           <w:p>
             <w:r>
-              <w:lastRenderedPageBreak/>
               <w:t>Addition par pointeur de matrices de différente taille et modulo</w:t>
             </w:r>
           </w:p>
@@ -2589,6 +2700,15 @@
         </w:tc>
       </w:tr>
     </w:tbl>
+    <w:p/>
+    <w:p>
+      <w:pPr>
+        <w:jc w:val="left"/>
+      </w:pPr>
+      <w:r>
+        <w:br w:type="page"/>
+      </w:r>
+    </w:p>
     <w:p/>
     <w:p>
       <w:pPr>
@@ -3396,15 +3516,89 @@
         </w:tc>
       </w:tr>
     </w:tbl>
-    <w:p/>
+    <w:p>
+      <w:pPr>
+        <w:jc w:val="left"/>
+        <w:sectPr>
+          <w:headerReference w:type="default" r:id="rId6"/>
+          <w:footerReference w:type="default" r:id="rId7"/>
+          <w:pgSz w:w="11906" w:h="16838"/>
+          <w:pgMar w:top="1417" w:right="1417" w:bottom="1417" w:left="1417" w:header="708" w:footer="708" w:gutter="0"/>
+          <w:cols w:space="708"/>
+          <w:docGrid w:linePitch="360"/>
+        </w:sectPr>
+      </w:pPr>
+    </w:p>
+    <w:p>
+      <w:pPr>
+        <w:ind w:left="-993" w:right="-1022"/>
+        <w:jc w:val="left"/>
+      </w:pPr>
+      <w:r>
+        <w:rPr>
+          <w:noProof/>
+        </w:rPr>
+        <w:lastRenderedPageBreak/>
+        <w:drawing>
+          <wp:anchor distT="0" distB="0" distL="114300" distR="114300" simplePos="0" relativeHeight="251658240" behindDoc="0" locked="0" layoutInCell="1" allowOverlap="1" wp14:anchorId="7819B516" wp14:editId="6434E598">
+            <wp:simplePos x="270344" y="898497"/>
+            <wp:positionH relativeFrom="column">
+              <wp:align>center</wp:align>
+            </wp:positionH>
+            <wp:positionV relativeFrom="page">
+              <wp:align>center</wp:align>
+            </wp:positionV>
+            <wp:extent cx="10152000" cy="5184000"/>
+            <wp:effectExtent l="0" t="0" r="1905" b="0"/>
+            <wp:wrapTopAndBottom/>
+            <wp:docPr id="5" name="Image 5"/>
+            <wp:cNvGraphicFramePr>
+              <a:graphicFrameLocks xmlns:a="http://schemas.openxmlformats.org/drawingml/2006/main" noChangeAspect="1"/>
+            </wp:cNvGraphicFramePr>
+            <a:graphic xmlns:a="http://schemas.openxmlformats.org/drawingml/2006/main">
+              <a:graphicData uri="http://schemas.openxmlformats.org/drawingml/2006/picture">
+                <pic:pic xmlns:pic="http://schemas.openxmlformats.org/drawingml/2006/picture">
+                  <pic:nvPicPr>
+                    <pic:cNvPr id="5" name="Image 5"/>
+                    <pic:cNvPicPr/>
+                  </pic:nvPicPr>
+                  <pic:blipFill>
+                    <a:blip r:embed="rId8">
+                      <a:extLst>
+                        <a:ext uri="{28A0092B-C50C-407E-A947-70E740481C1C}">
+                          <a14:useLocalDpi xmlns:a14="http://schemas.microsoft.com/office/drawing/2010/main" val="0"/>
+                        </a:ext>
+                      </a:extLst>
+                    </a:blip>
+                    <a:stretch>
+                      <a:fillRect/>
+                    </a:stretch>
+                  </pic:blipFill>
+                  <pic:spPr>
+                    <a:xfrm>
+                      <a:off x="0" y="0"/>
+                      <a:ext cx="10152000" cy="5184000"/>
+                    </a:xfrm>
+                    <a:prstGeom prst="rect">
+                      <a:avLst/>
+                    </a:prstGeom>
+                  </pic:spPr>
+                </pic:pic>
+              </a:graphicData>
+            </a:graphic>
+            <wp14:sizeRelH relativeFrom="margin">
+              <wp14:pctWidth>0</wp14:pctWidth>
+            </wp14:sizeRelH>
+            <wp14:sizeRelV relativeFrom="margin">
+              <wp14:pctHeight>0</wp14:pctHeight>
+            </wp14:sizeRelV>
+          </wp:anchor>
+        </w:drawing>
+      </w:r>
+    </w:p>
     <w:sectPr>
-      <w:headerReference w:type="even" r:id="rId6"/>
-      <w:headerReference w:type="default" r:id="rId7"/>
-      <w:footerReference w:type="even" r:id="rId8"/>
-      <w:footerReference w:type="default" r:id="rId9"/>
-      <w:headerReference w:type="first" r:id="rId10"/>
-      <w:footerReference w:type="first" r:id="rId11"/>
-      <w:pgSz w:w="11906" w:h="16838"/>
+      <w:headerReference w:type="default" r:id="rId9"/>
+      <w:pgSz w:w="16838" w:h="11906" w:orient="landscape"/>
       <w:pgMar w:top="1417" w:right="1417" w:bottom="1417" w:left="1417" w:header="708" w:footer="708" w:gutter="0"/>
       <w:cols w:space="708"/>
       <w:docGrid w:linePitch="360"/>
@@ -3439,16 +3633,6 @@
 </file>
 
 <file path=word/footer1.xml><?xml version="1.0" encoding="utf-8"?>
-<w:ftr xmlns:wpc="http://schemas.microsoft.com/office/word/2010/wordprocessingCanvas" xmlns:cx="http://schemas.microsoft.com/office/drawing/2014/chartex" xmlns:cx1="http://schemas.microsoft.com/office/drawing/2015/9/8/chartex" xmlns:cx2="http://schemas.microsoft.com/office/drawing/2015/10/21/chartex" xmlns:cx3="http://schemas.microsoft.com/office/drawing/2016/5/9/chartex" xmlns:cx4="http://schemas.microsoft.com/office/drawing/2016/5/10/chartex" xmlns:cx5="http://schemas.microsoft.com/office/drawing/2016/5/11/chartex" xmlns:cx6="http://schemas.microsoft.com/office/drawing/2016/5/12/chartex" xmlns:cx7="http://schemas.microsoft.com/office/drawing/2016/5/13/chartex" xmlns:cx8="http://schemas.microsoft.com/office/drawing/2016/5/14/chartex" xmlns:mc="http://schemas.openxmlformats.org/markup-compatibility/2006" xmlns:aink="http://schemas.microsoft.com/office/drawing/2016/ink" xmlns:am3d="http://schemas.microsoft.com/office/drawing/2017/model3d" xmlns:o="urn:schemas-microsoft-com:office:office" xmlns:r="http://schemas.openxmlformats.org/officeDocument/2006/relationships" xmlns:m="http://schemas.openxmlformats.org/officeDocument/2006/math" xmlns:v="urn:schemas-microsoft-com:vml" xmlns:wp14="http://schemas.microsoft.com/office/word/2010/wordprocessingDrawing" xmlns:wp="http://schemas.openxmlformats.org/drawingml/2006/wordprocessingDrawing" xmlns:w10="urn:schemas-microsoft-com:office:word" xmlns:w="http://schemas.openxmlformats.org/wordprocessingml/2006/main" xmlns:w14="http://schemas.microsoft.com/office/word/2010/wordml" xmlns:w15="http://schemas.microsoft.com/office/word/2012/wordml" xmlns:w16cex="http://schemas.microsoft.com/office/word/2018/wordml/cex" xmlns:w16cid="http://schemas.microsoft.com/office/word/2016/wordml/cid" xmlns:w16="http://schemas.microsoft.com/office/word/2018/wordml" xmlns:w16sdtdh="http://schemas.microsoft.com/office/word/2020/wordml/sdtdatahash" xmlns:w16se="http://schemas.microsoft.com/office/word/2015/wordml/symex" xmlns:wpg="http://schemas.microsoft.com/office/word/2010/wordprocessingGroup" xmlns:wpi="http://schemas.microsoft.com/office/word/2010/wordprocessingInk" xmlns:wne="http://schemas.microsoft.com/office/word/2006/wordml" xmlns:wps="http://schemas.microsoft.com/office/word/2010/wordprocessingShape" mc:Ignorable="w14 w15 w16se w16cid w16 w16cex w16sdtdh wp14">
-  <w:p>
-    <w:pPr>
-      <w:pStyle w:val="Pieddepage"/>
-    </w:pPr>
-  </w:p>
-</w:ftr>
-</file>
-
-<file path=word/footer2.xml><?xml version="1.0" encoding="utf-8"?>
 <w:ftr xmlns:wpc="http://schemas.microsoft.com/office/word/2010/wordprocessingCanvas" xmlns:cx="http://schemas.microsoft.com/office/drawing/2014/chartex" xmlns:cx1="http://schemas.microsoft.com/office/drawing/2015/9/8/chartex" xmlns:cx2="http://schemas.microsoft.com/office/drawing/2015/10/21/chartex" xmlns:cx3="http://schemas.microsoft.com/office/drawing/2016/5/9/chartex" xmlns:cx4="http://schemas.microsoft.com/office/drawing/2016/5/10/chartex" xmlns:cx5="http://schemas.microsoft.com/office/drawing/2016/5/11/chartex" xmlns:cx6="http://schemas.microsoft.com/office/drawing/2016/5/12/chartex" xmlns:cx7="http://schemas.microsoft.com/office/drawing/2016/5/13/chartex" xmlns:cx8="http://schemas.microsoft.com/office/drawing/2016/5/14/chartex" xmlns:mc="http://schemas.openxmlformats.org/markup-compatibility/2006" xmlns:aink="http://schemas.microsoft.com/office/drawing/2016/ink" xmlns:am3d="http://schemas.microsoft.com/office/drawing/2017/model3d" xmlns:o="urn:schemas-microsoft-com:office:office" xmlns:r="http://schemas.openxmlformats.org/officeDocument/2006/relationships" xmlns:m="http://schemas.openxmlformats.org/officeDocument/2006/math" xmlns:v="urn:schemas-microsoft-com:vml" xmlns:wp14="http://schemas.microsoft.com/office/word/2010/wordprocessingDrawing" xmlns:wp="http://schemas.openxmlformats.org/drawingml/2006/wordprocessingDrawing" xmlns:w10="urn:schemas-microsoft-com:office:word" xmlns:w="http://schemas.openxmlformats.org/wordprocessingml/2006/main" xmlns:w14="http://schemas.microsoft.com/office/word/2010/wordml" xmlns:w15="http://schemas.microsoft.com/office/word/2012/wordml" xmlns:w16cex="http://schemas.microsoft.com/office/word/2018/wordml/cex" xmlns:w16cid="http://schemas.microsoft.com/office/word/2016/wordml/cid" xmlns:w16="http://schemas.microsoft.com/office/word/2018/wordml" xmlns:w16sdtdh="http://schemas.microsoft.com/office/word/2020/wordml/sdtdatahash" xmlns:w16se="http://schemas.microsoft.com/office/word/2015/wordml/symex" xmlns:wpg="http://schemas.microsoft.com/office/word/2010/wordprocessingGroup" xmlns:wpi="http://schemas.microsoft.com/office/word/2010/wordprocessingInk" xmlns:wne="http://schemas.microsoft.com/office/word/2006/wordml" xmlns:wps="http://schemas.microsoft.com/office/word/2010/wordprocessingShape" mc:Ignorable="w14 w15 w16se w16cid w16 w16cex w16sdtdh wp14">
   <w:sdt>
     <w:sdtPr>
@@ -3494,16 +3678,6 @@
 </w:ftr>
 </file>
 
-<file path=word/footer3.xml><?xml version="1.0" encoding="utf-8"?>
-<w:ftr xmlns:wpc="http://schemas.microsoft.com/office/word/2010/wordprocessingCanvas" xmlns:cx="http://schemas.microsoft.com/office/drawing/2014/chartex" xmlns:cx1="http://schemas.microsoft.com/office/drawing/2015/9/8/chartex" xmlns:cx2="http://schemas.microsoft.com/office/drawing/2015/10/21/chartex" xmlns:cx3="http://schemas.microsoft.com/office/drawing/2016/5/9/chartex" xmlns:cx4="http://schemas.microsoft.com/office/drawing/2016/5/10/chartex" xmlns:cx5="http://schemas.microsoft.com/office/drawing/2016/5/11/chartex" xmlns:cx6="http://schemas.microsoft.com/office/drawing/2016/5/12/chartex" xmlns:cx7="http://schemas.microsoft.com/office/drawing/2016/5/13/chartex" xmlns:cx8="http://schemas.microsoft.com/office/drawing/2016/5/14/chartex" xmlns:mc="http://schemas.openxmlformats.org/markup-compatibility/2006" xmlns:aink="http://schemas.microsoft.com/office/drawing/2016/ink" xmlns:am3d="http://schemas.microsoft.com/office/drawing/2017/model3d" xmlns:o="urn:schemas-microsoft-com:office:office" xmlns:r="http://schemas.openxmlformats.org/officeDocument/2006/relationships" xmlns:m="http://schemas.openxmlformats.org/officeDocument/2006/math" xmlns:v="urn:schemas-microsoft-com:vml" xmlns:wp14="http://schemas.microsoft.com/office/word/2010/wordprocessingDrawing" xmlns:wp="http://schemas.openxmlformats.org/drawingml/2006/wordprocessingDrawing" xmlns:w10="urn:schemas-microsoft-com:office:word" xmlns:w="http://schemas.openxmlformats.org/wordprocessingml/2006/main" xmlns:w14="http://schemas.microsoft.com/office/word/2010/wordml" xmlns:w15="http://schemas.microsoft.com/office/word/2012/wordml" xmlns:w16cex="http://schemas.microsoft.com/office/word/2018/wordml/cex" xmlns:w16cid="http://schemas.microsoft.com/office/word/2016/wordml/cid" xmlns:w16="http://schemas.microsoft.com/office/word/2018/wordml" xmlns:w16sdtdh="http://schemas.microsoft.com/office/word/2020/wordml/sdtdatahash" xmlns:w16se="http://schemas.microsoft.com/office/word/2015/wordml/symex" xmlns:wpg="http://schemas.microsoft.com/office/word/2010/wordprocessingGroup" xmlns:wpi="http://schemas.microsoft.com/office/word/2010/wordprocessingInk" xmlns:wne="http://schemas.microsoft.com/office/word/2006/wordml" xmlns:wps="http://schemas.microsoft.com/office/word/2010/wordprocessingShape" mc:Ignorable="w14 w15 w16se w16cid w16 w16cex w16sdtdh wp14">
-  <w:p>
-    <w:pPr>
-      <w:pStyle w:val="Pieddepage"/>
-    </w:pPr>
-  </w:p>
-</w:ftr>
-</file>
-
 <file path=word/footnotes.xml><?xml version="1.0" encoding="utf-8"?>
 <w:footnotes xmlns:wpc="http://schemas.microsoft.com/office/word/2010/wordprocessingCanvas" xmlns:cx="http://schemas.microsoft.com/office/drawing/2014/chartex" xmlns:cx1="http://schemas.microsoft.com/office/drawing/2015/9/8/chartex" xmlns:cx2="http://schemas.microsoft.com/office/drawing/2015/10/21/chartex" xmlns:cx3="http://schemas.microsoft.com/office/drawing/2016/5/9/chartex" xmlns:cx4="http://schemas.microsoft.com/office/drawing/2016/5/10/chartex" xmlns:cx5="http://schemas.microsoft.com/office/drawing/2016/5/11/chartex" xmlns:cx6="http://schemas.microsoft.com/office/drawing/2016/5/12/chartex" xmlns:cx7="http://schemas.microsoft.com/office/drawing/2016/5/13/chartex" xmlns:cx8="http://schemas.microsoft.com/office/drawing/2016/5/14/chartex" xmlns:mc="http://schemas.openxmlformats.org/markup-compatibility/2006" xmlns:aink="http://schemas.microsoft.com/office/drawing/2016/ink" xmlns:am3d="http://schemas.microsoft.com/office/drawing/2017/model3d" xmlns:o="urn:schemas-microsoft-com:office:office" xmlns:r="http://schemas.openxmlformats.org/officeDocument/2006/relationships" xmlns:m="http://schemas.openxmlformats.org/officeDocument/2006/math" xmlns:v="urn:schemas-microsoft-com:vml" xmlns:wp14="http://schemas.microsoft.com/office/word/2010/wordprocessingDrawing" xmlns:wp="http://schemas.openxmlformats.org/drawingml/2006/wordprocessingDrawing" xmlns:w10="urn:schemas-microsoft-com:office:word" xmlns:w="http://schemas.openxmlformats.org/wordprocessingml/2006/main" xmlns:w14="http://schemas.microsoft.com/office/word/2010/wordml" xmlns:w15="http://schemas.microsoft.com/office/word/2012/wordml" xmlns:w16cex="http://schemas.microsoft.com/office/word/2018/wordml/cex" xmlns:w16cid="http://schemas.microsoft.com/office/word/2016/wordml/cid" xmlns:w16="http://schemas.microsoft.com/office/word/2018/wordml" xmlns:w16sdtdh="http://schemas.microsoft.com/office/word/2020/wordml/sdtdatahash" xmlns:w16se="http://schemas.microsoft.com/office/word/2015/wordml/symex" xmlns:wpg="http://schemas.microsoft.com/office/word/2010/wordprocessingGroup" xmlns:wpi="http://schemas.microsoft.com/office/word/2010/wordprocessingInk" xmlns:wne="http://schemas.microsoft.com/office/word/2006/wordml" xmlns:wps="http://schemas.microsoft.com/office/word/2010/wordprocessingShape" mc:Ignorable="w14 w15 w16se w16cid w16 w16cex w16sdtdh wp14">
   <w:footnote w:type="separator" w:id="-1">
@@ -3530,16 +3704,6 @@
 </file>
 
 <file path=word/header1.xml><?xml version="1.0" encoding="utf-8"?>
-<w:hdr xmlns:wpc="http://schemas.microsoft.com/office/word/2010/wordprocessingCanvas" xmlns:cx="http://schemas.microsoft.com/office/drawing/2014/chartex" xmlns:cx1="http://schemas.microsoft.com/office/drawing/2015/9/8/chartex" xmlns:cx2="http://schemas.microsoft.com/office/drawing/2015/10/21/chartex" xmlns:cx3="http://schemas.microsoft.com/office/drawing/2016/5/9/chartex" xmlns:cx4="http://schemas.microsoft.com/office/drawing/2016/5/10/chartex" xmlns:cx5="http://schemas.microsoft.com/office/drawing/2016/5/11/chartex" xmlns:cx6="http://schemas.microsoft.com/office/drawing/2016/5/12/chartex" xmlns:cx7="http://schemas.microsoft.com/office/drawing/2016/5/13/chartex" xmlns:cx8="http://schemas.microsoft.com/office/drawing/2016/5/14/chartex" xmlns:mc="http://schemas.openxmlformats.org/markup-compatibility/2006" xmlns:aink="http://schemas.microsoft.com/office/drawing/2016/ink" xmlns:am3d="http://schemas.microsoft.com/office/drawing/2017/model3d" xmlns:o="urn:schemas-microsoft-com:office:office" xmlns:r="http://schemas.openxmlformats.org/officeDocument/2006/relationships" xmlns:m="http://schemas.openxmlformats.org/officeDocument/2006/math" xmlns:v="urn:schemas-microsoft-com:vml" xmlns:wp14="http://schemas.microsoft.com/office/word/2010/wordprocessingDrawing" xmlns:wp="http://schemas.openxmlformats.org/drawingml/2006/wordprocessingDrawing" xmlns:w10="urn:schemas-microsoft-com:office:word" xmlns:w="http://schemas.openxmlformats.org/wordprocessingml/2006/main" xmlns:w14="http://schemas.microsoft.com/office/word/2010/wordml" xmlns:w15="http://schemas.microsoft.com/office/word/2012/wordml" xmlns:w16cex="http://schemas.microsoft.com/office/word/2018/wordml/cex" xmlns:w16cid="http://schemas.microsoft.com/office/word/2016/wordml/cid" xmlns:w16="http://schemas.microsoft.com/office/word/2018/wordml" xmlns:w16sdtdh="http://schemas.microsoft.com/office/word/2020/wordml/sdtdatahash" xmlns:w16se="http://schemas.microsoft.com/office/word/2015/wordml/symex" xmlns:wpg="http://schemas.microsoft.com/office/word/2010/wordprocessingGroup" xmlns:wpi="http://schemas.microsoft.com/office/word/2010/wordprocessingInk" xmlns:wne="http://schemas.microsoft.com/office/word/2006/wordml" xmlns:wps="http://schemas.microsoft.com/office/word/2010/wordprocessingShape" mc:Ignorable="w14 w15 w16se w16cid w16 w16cex w16sdtdh wp14">
-  <w:p>
-    <w:pPr>
-      <w:pStyle w:val="En-tte"/>
-    </w:pPr>
-  </w:p>
-</w:hdr>
-</file>
-
-<file path=word/header2.xml><?xml version="1.0" encoding="utf-8"?>
 <w:hdr xmlns:wpc="http://schemas.microsoft.com/office/word/2010/wordprocessingCanvas" xmlns:cx="http://schemas.microsoft.com/office/drawing/2014/chartex" xmlns:cx1="http://schemas.microsoft.com/office/drawing/2015/9/8/chartex" xmlns:cx2="http://schemas.microsoft.com/office/drawing/2015/10/21/chartex" xmlns:cx3="http://schemas.microsoft.com/office/drawing/2016/5/9/chartex" xmlns:cx4="http://schemas.microsoft.com/office/drawing/2016/5/10/chartex" xmlns:cx5="http://schemas.microsoft.com/office/drawing/2016/5/11/chartex" xmlns:cx6="http://schemas.microsoft.com/office/drawing/2016/5/12/chartex" xmlns:cx7="http://schemas.microsoft.com/office/drawing/2016/5/13/chartex" xmlns:cx8="http://schemas.microsoft.com/office/drawing/2016/5/14/chartex" xmlns:mc="http://schemas.openxmlformats.org/markup-compatibility/2006" xmlns:aink="http://schemas.microsoft.com/office/drawing/2016/ink" xmlns:am3d="http://schemas.microsoft.com/office/drawing/2017/model3d" xmlns:o="urn:schemas-microsoft-com:office:office" xmlns:r="http://schemas.openxmlformats.org/officeDocument/2006/relationships" xmlns:m="http://schemas.openxmlformats.org/officeDocument/2006/math" xmlns:v="urn:schemas-microsoft-com:vml" xmlns:wp14="http://schemas.microsoft.com/office/word/2010/wordprocessingDrawing" xmlns:wp="http://schemas.openxmlformats.org/drawingml/2006/wordprocessingDrawing" xmlns:w10="urn:schemas-microsoft-com:office:word" xmlns:w="http://schemas.openxmlformats.org/wordprocessingml/2006/main" xmlns:w14="http://schemas.microsoft.com/office/word/2010/wordml" xmlns:w15="http://schemas.microsoft.com/office/word/2012/wordml" xmlns:w16cex="http://schemas.microsoft.com/office/word/2018/wordml/cex" xmlns:w16cid="http://schemas.microsoft.com/office/word/2016/wordml/cid" xmlns:w16="http://schemas.microsoft.com/office/word/2018/wordml" xmlns:w16sdtdh="http://schemas.microsoft.com/office/word/2020/wordml/sdtdatahash" xmlns:w16se="http://schemas.microsoft.com/office/word/2015/wordml/symex" xmlns:wpg="http://schemas.microsoft.com/office/word/2010/wordprocessingGroup" xmlns:wpi="http://schemas.microsoft.com/office/word/2010/wordprocessingInk" xmlns:wne="http://schemas.microsoft.com/office/word/2006/wordml" xmlns:wps="http://schemas.microsoft.com/office/word/2010/wordprocessingShape" mc:Ignorable="w14 w15 w16se w16cid w16 w16cex w16sdtdh wp14">
   <w:p>
     <w:pPr>
@@ -3573,7 +3737,7 @@
               <wp:lineTo x="0" y="0"/>
             </wp:wrapPolygon>
           </wp:wrapThrough>
-          <wp:docPr id="36" name="Image 36"/>
+          <wp:docPr id="2" name="Image 2"/>
           <wp:cNvGraphicFramePr>
             <a:graphicFrameLocks xmlns:a="http://schemas.openxmlformats.org/drawingml/2006/main" noChangeAspect="1"/>
           </wp:cNvGraphicFramePr>
@@ -3620,7 +3784,14 @@
     </w:r>
     <w:r>
       <w:tab/>
-      <w:t>Jeanrenaud &amp;</w:t>
+    </w:r>
+    <w:proofErr w:type="spellStart"/>
+    <w:r>
+      <w:t>Jeanrenaud</w:t>
+    </w:r>
+    <w:proofErr w:type="spellEnd"/>
+    <w:r>
+      <w:t xml:space="preserve"> &amp;</w:t>
     </w:r>
     <w:r>
       <w:t xml:space="preserve"> </w:t>
@@ -3633,29 +3804,109 @@
       <w:t>17.3.21</w:t>
     </w:r>
   </w:p>
+</w:hdr>
+</file>
+
+<file path=word/header2.xml><?xml version="1.0" encoding="utf-8"?>
+<w:hdr xmlns:wpc="http://schemas.microsoft.com/office/word/2010/wordprocessingCanvas" xmlns:cx="http://schemas.microsoft.com/office/drawing/2014/chartex" xmlns:cx1="http://schemas.microsoft.com/office/drawing/2015/9/8/chartex" xmlns:cx2="http://schemas.microsoft.com/office/drawing/2015/10/21/chartex" xmlns:cx3="http://schemas.microsoft.com/office/drawing/2016/5/9/chartex" xmlns:cx4="http://schemas.microsoft.com/office/drawing/2016/5/10/chartex" xmlns:cx5="http://schemas.microsoft.com/office/drawing/2016/5/11/chartex" xmlns:cx6="http://schemas.microsoft.com/office/drawing/2016/5/12/chartex" xmlns:cx7="http://schemas.microsoft.com/office/drawing/2016/5/13/chartex" xmlns:cx8="http://schemas.microsoft.com/office/drawing/2016/5/14/chartex" xmlns:mc="http://schemas.openxmlformats.org/markup-compatibility/2006" xmlns:aink="http://schemas.microsoft.com/office/drawing/2016/ink" xmlns:am3d="http://schemas.microsoft.com/office/drawing/2017/model3d" xmlns:o="urn:schemas-microsoft-com:office:office" xmlns:r="http://schemas.openxmlformats.org/officeDocument/2006/relationships" xmlns:m="http://schemas.openxmlformats.org/officeDocument/2006/math" xmlns:v="urn:schemas-microsoft-com:vml" xmlns:wp14="http://schemas.microsoft.com/office/word/2010/wordprocessingDrawing" xmlns:wp="http://schemas.openxmlformats.org/drawingml/2006/wordprocessingDrawing" xmlns:w10="urn:schemas-microsoft-com:office:word" xmlns:w="http://schemas.openxmlformats.org/wordprocessingml/2006/main" xmlns:w14="http://schemas.microsoft.com/office/word/2010/wordml" xmlns:w15="http://schemas.microsoft.com/office/word/2012/wordml" xmlns:w16cex="http://schemas.microsoft.com/office/word/2018/wordml/cex" xmlns:w16cid="http://schemas.microsoft.com/office/word/2016/wordml/cid" xmlns:w16="http://schemas.microsoft.com/office/word/2018/wordml" xmlns:w16sdtdh="http://schemas.microsoft.com/office/word/2020/wordml/sdtdatahash" xmlns:w16se="http://schemas.microsoft.com/office/word/2015/wordml/symex" xmlns:wpg="http://schemas.microsoft.com/office/word/2010/wordprocessingGroup" xmlns:wpi="http://schemas.microsoft.com/office/word/2010/wordprocessingInk" xmlns:wne="http://schemas.microsoft.com/office/word/2006/wordml" xmlns:wps="http://schemas.microsoft.com/office/word/2010/wordprocessingShape" mc:Ignorable="w14 w15 w16se w16cid w16 w16cex w16sdtdh wp14">
   <w:p>
     <w:pPr>
       <w:pStyle w:val="En-tte"/>
+      <w:tabs>
+        <w:tab w:val="clear" w:pos="4536"/>
+        <w:tab w:val="clear" w:pos="9072"/>
+        <w:tab w:val="center" w:pos="7088"/>
+        <w:tab w:val="right" w:pos="14004"/>
+      </w:tabs>
     </w:pPr>
     <w:r>
-      <w:t xml:space="preserve"> </w:t>
+      <w:rPr>
+        <w:rFonts w:ascii="Calibri" w:hAnsi="Calibri" w:cs="Calibri"/>
+        <w:noProof/>
+        <w:color w:val="000000"/>
+        <w:szCs w:val="28"/>
+        <w:bdr w:val="none" w:sz="0" w:space="0" w:color="auto" w:frame="1"/>
+      </w:rPr>
+      <w:drawing>
+        <wp:anchor distT="0" distB="0" distL="114300" distR="114300" simplePos="0" relativeHeight="251661312" behindDoc="1" locked="0" layoutInCell="1" allowOverlap="1" wp14:anchorId="40779EE9" wp14:editId="48182D2E">
+          <wp:simplePos x="0" y="0"/>
+          <wp:positionH relativeFrom="margin">
+            <wp:align>left</wp:align>
+          </wp:positionH>
+          <wp:positionV relativeFrom="paragraph">
+            <wp:posOffset>-127828</wp:posOffset>
+          </wp:positionV>
+          <wp:extent cx="778510" cy="579120"/>
+          <wp:effectExtent l="0" t="0" r="2540" b="0"/>
+          <wp:wrapThrough wrapText="bothSides">
+            <wp:wrapPolygon edited="0">
+              <wp:start x="0" y="0"/>
+              <wp:lineTo x="0" y="20605"/>
+              <wp:lineTo x="21142" y="20605"/>
+              <wp:lineTo x="21142" y="0"/>
+              <wp:lineTo x="0" y="0"/>
+            </wp:wrapPolygon>
+          </wp:wrapThrough>
+          <wp:docPr id="6" name="Image 6"/>
+          <wp:cNvGraphicFramePr>
+            <a:graphicFrameLocks xmlns:a="http://schemas.openxmlformats.org/drawingml/2006/main" noChangeAspect="1"/>
+          </wp:cNvGraphicFramePr>
+          <a:graphic xmlns:a="http://schemas.openxmlformats.org/drawingml/2006/main">
+            <a:graphicData uri="http://schemas.openxmlformats.org/drawingml/2006/picture">
+              <pic:pic xmlns:pic="http://schemas.openxmlformats.org/drawingml/2006/picture">
+                <pic:nvPicPr>
+                  <pic:cNvPr id="0" name="Picture 1"/>
+                  <pic:cNvPicPr>
+                    <a:picLocks noChangeAspect="1" noChangeArrowheads="1"/>
+                  </pic:cNvPicPr>
+                </pic:nvPicPr>
+                <pic:blipFill>
+                  <a:blip r:embed="rId1">
+                    <a:extLst>
+                      <a:ext uri="{28A0092B-C50C-407E-A947-70E740481C1C}">
+                        <a14:useLocalDpi xmlns:a14="http://schemas.microsoft.com/office/drawing/2010/main" val="0"/>
+                      </a:ext>
+                    </a:extLst>
+                  </a:blip>
+                  <a:srcRect/>
+                  <a:stretch>
+                    <a:fillRect/>
+                  </a:stretch>
+                </pic:blipFill>
+                <pic:spPr bwMode="auto">
+                  <a:xfrm>
+                    <a:off x="0" y="0"/>
+                    <a:ext cx="778510" cy="579120"/>
+                  </a:xfrm>
+                  <a:prstGeom prst="rect">
+                    <a:avLst/>
+                  </a:prstGeom>
+                  <a:noFill/>
+                  <a:ln>
+                    <a:noFill/>
+                  </a:ln>
+                </pic:spPr>
+              </pic:pic>
+            </a:graphicData>
+          </a:graphic>
+        </wp:anchor>
+      </w:drawing>
     </w:r>
     <w:r>
       <w:tab/>
     </w:r>
+    <w:proofErr w:type="spellStart"/>
+    <w:r>
+      <w:t>Jeanrenaud</w:t>
+    </w:r>
+    <w:proofErr w:type="spellEnd"/>
+    <w:r>
+      <w:t xml:space="preserve"> &amp; Marques Nora</w:t>
+    </w:r>
     <w:r>
       <w:tab/>
+      <w:t>17.3.21</w:t>
     </w:r>
-  </w:p>
-</w:hdr>
-</file>
-
-<file path=word/header3.xml><?xml version="1.0" encoding="utf-8"?>
-<w:hdr xmlns:wpc="http://schemas.microsoft.com/office/word/2010/wordprocessingCanvas" xmlns:cx="http://schemas.microsoft.com/office/drawing/2014/chartex" xmlns:cx1="http://schemas.microsoft.com/office/drawing/2015/9/8/chartex" xmlns:cx2="http://schemas.microsoft.com/office/drawing/2015/10/21/chartex" xmlns:cx3="http://schemas.microsoft.com/office/drawing/2016/5/9/chartex" xmlns:cx4="http://schemas.microsoft.com/office/drawing/2016/5/10/chartex" xmlns:cx5="http://schemas.microsoft.com/office/drawing/2016/5/11/chartex" xmlns:cx6="http://schemas.microsoft.com/office/drawing/2016/5/12/chartex" xmlns:cx7="http://schemas.microsoft.com/office/drawing/2016/5/13/chartex" xmlns:cx8="http://schemas.microsoft.com/office/drawing/2016/5/14/chartex" xmlns:mc="http://schemas.openxmlformats.org/markup-compatibility/2006" xmlns:aink="http://schemas.microsoft.com/office/drawing/2016/ink" xmlns:am3d="http://schemas.microsoft.com/office/drawing/2017/model3d" xmlns:o="urn:schemas-microsoft-com:office:office" xmlns:r="http://schemas.openxmlformats.org/officeDocument/2006/relationships" xmlns:m="http://schemas.openxmlformats.org/officeDocument/2006/math" xmlns:v="urn:schemas-microsoft-com:vml" xmlns:wp14="http://schemas.microsoft.com/office/word/2010/wordprocessingDrawing" xmlns:wp="http://schemas.openxmlformats.org/drawingml/2006/wordprocessingDrawing" xmlns:w10="urn:schemas-microsoft-com:office:word" xmlns:w="http://schemas.openxmlformats.org/wordprocessingml/2006/main" xmlns:w14="http://schemas.microsoft.com/office/word/2010/wordml" xmlns:w15="http://schemas.microsoft.com/office/word/2012/wordml" xmlns:w16cex="http://schemas.microsoft.com/office/word/2018/wordml/cex" xmlns:w16cid="http://schemas.microsoft.com/office/word/2016/wordml/cid" xmlns:w16="http://schemas.microsoft.com/office/word/2018/wordml" xmlns:w16sdtdh="http://schemas.microsoft.com/office/word/2020/wordml/sdtdatahash" xmlns:w16se="http://schemas.microsoft.com/office/word/2015/wordml/symex" xmlns:wpg="http://schemas.microsoft.com/office/word/2010/wordprocessingGroup" xmlns:wpi="http://schemas.microsoft.com/office/word/2010/wordprocessingInk" xmlns:wne="http://schemas.microsoft.com/office/word/2006/wordml" xmlns:wps="http://schemas.microsoft.com/office/word/2010/wordprocessingShape" mc:Ignorable="w14 w15 w16se w16cid w16 w16cex w16sdtdh wp14">
-  <w:p>
-    <w:pPr>
-      <w:pStyle w:val="En-tte"/>
-    </w:pPr>
   </w:p>
 </w:hdr>
 </file>
@@ -4058,7 +4309,10 @@
   <w:style w:type="paragraph" w:default="1" w:styleId="Normal">
     <w:name w:val="Normal"/>
     <w:qFormat/>
-    <w:rsid w:val="00B74F64"/>
+    <w:rsid w:val="00E92F44"/>
+    <w:pPr>
+      <w:jc w:val="both"/>
+    </w:pPr>
     <w:rPr>
       <w:rFonts w:ascii="Baskerville Old Face" w:hAnsi="Baskerville Old Face"/>
       <w:sz w:val="24"/>

</xml_diff>